<commit_message>
Updated writeup with questions
</commit_message>
<xml_diff>
--- a/Lab2/Lab2_Writeup.docx
+++ b/Lab2/Lab2_Writeup.docx
@@ -5,12 +5,14 @@
     <w:p>
       <w:pPr>
         <w:rPr>
+          <w:rFonts w:ascii="Times New Roman" w:hAnsi="Times New Roman" w:cs="Times New Roman"/>
           <w:b/>
         </w:rPr>
       </w:pPr>
       <w:proofErr w:type="spellStart"/>
       <w:r>
         <w:rPr>
+          <w:rFonts w:ascii="Times New Roman" w:hAnsi="Times New Roman" w:cs="Times New Roman"/>
           <w:b/>
         </w:rPr>
         <w:t>Capt</w:t>
@@ -18,6 +20,7 @@
       <w:proofErr w:type="spellEnd"/>
       <w:r>
         <w:rPr>
+          <w:rFonts w:ascii="Times New Roman" w:hAnsi="Times New Roman" w:cs="Times New Roman"/>
           <w:b/>
         </w:rPr>
         <w:t xml:space="preserve"> </w:t>
@@ -25,6 +28,7 @@
       <w:proofErr w:type="spellStart"/>
       <w:r>
         <w:rPr>
+          <w:rFonts w:ascii="Times New Roman" w:hAnsi="Times New Roman" w:cs="Times New Roman"/>
           <w:b/>
         </w:rPr>
         <w:t>Alamri</w:t>
@@ -32,6 +36,7 @@
       <w:proofErr w:type="spellEnd"/>
       <w:r>
         <w:rPr>
+          <w:rFonts w:ascii="Times New Roman" w:hAnsi="Times New Roman" w:cs="Times New Roman"/>
           <w:b/>
         </w:rPr>
         <w:t>, 2Lt Hayden, 2Lt Mireles</w:t>
@@ -40,11 +45,13 @@
     <w:p>
       <w:pPr>
         <w:rPr>
+          <w:rFonts w:ascii="Times New Roman" w:hAnsi="Times New Roman" w:cs="Times New Roman"/>
           <w:b/>
         </w:rPr>
       </w:pPr>
       <w:r>
         <w:rPr>
+          <w:rFonts w:ascii="Times New Roman" w:hAnsi="Times New Roman" w:cs="Times New Roman"/>
           <w:b/>
         </w:rPr>
         <w:t>Lab 2 – Scanning</w:t>
@@ -53,11 +60,13 @@
     <w:p>
       <w:pPr>
         <w:rPr>
+          <w:rFonts w:ascii="Times New Roman" w:hAnsi="Times New Roman" w:cs="Times New Roman"/>
           <w:b/>
         </w:rPr>
       </w:pPr>
       <w:r>
         <w:rPr>
+          <w:rFonts w:ascii="Times New Roman" w:hAnsi="Times New Roman" w:cs="Times New Roman"/>
           <w:b/>
         </w:rPr>
         <w:t>Dr. Mullins</w:t>
@@ -66,11 +75,13 @@
     <w:p>
       <w:pPr>
         <w:rPr>
+          <w:rFonts w:ascii="Times New Roman" w:hAnsi="Times New Roman" w:cs="Times New Roman"/>
           <w:b/>
         </w:rPr>
       </w:pPr>
       <w:r>
         <w:rPr>
+          <w:rFonts w:ascii="Times New Roman" w:hAnsi="Times New Roman" w:cs="Times New Roman"/>
           <w:b/>
         </w:rPr>
         <w:t>1/16/2019</w:t>
@@ -79,33 +90,762 @@
     <w:p>
       <w:pPr>
         <w:rPr>
+          <w:rFonts w:ascii="Times New Roman" w:hAnsi="Times New Roman" w:cs="Times New Roman"/>
           <w:b/>
         </w:rPr>
       </w:pPr>
+    </w:p>
+    <w:p>
+      <w:pPr>
+        <w:rPr>
+          <w:rFonts w:ascii="Times New Roman" w:hAnsi="Times New Roman" w:cs="Times New Roman"/>
+          <w:sz w:val="28"/>
+        </w:rPr>
+      </w:pPr>
+      <w:r>
+        <w:rPr>
+          <w:rFonts w:ascii="Times New Roman" w:hAnsi="Times New Roman" w:cs="Times New Roman"/>
+          <w:b/>
+          <w:sz w:val="28"/>
+        </w:rPr>
+        <w:t>Network Mapping</w:t>
+      </w:r>
+      <w:r>
+        <w:rPr>
+          <w:rFonts w:ascii="Times New Roman" w:hAnsi="Times New Roman" w:cs="Times New Roman"/>
+          <w:sz w:val="28"/>
+        </w:rPr>
+        <w:t>:</w:t>
+      </w:r>
+    </w:p>
+    <w:p>
+      <w:pPr>
+        <w:pStyle w:val="ListParagraph"/>
+        <w:numPr>
+          <w:ilvl w:val="0"/>
+          <w:numId w:val="1"/>
+        </w:numPr>
+        <w:rPr>
+          <w:rFonts w:ascii="Times New Roman" w:hAnsi="Times New Roman" w:cs="Times New Roman"/>
+        </w:rPr>
+      </w:pPr>
+      <w:r>
+        <w:rPr>
+          <w:rFonts w:ascii="Times New Roman" w:hAnsi="Times New Roman" w:cs="Times New Roman"/>
+        </w:rPr>
+        <w:t>What is the IP address and host name of your machine?  What is the IP address and host name of your partner’s machine?</w:t>
+      </w:r>
+    </w:p>
+    <w:p>
+      <w:pPr>
+        <w:pStyle w:val="ListParagraph"/>
+        <w:numPr>
+          <w:ilvl w:val="0"/>
+          <w:numId w:val="4"/>
+        </w:numPr>
+        <w:rPr>
+          <w:rFonts w:ascii="Times New Roman" w:hAnsi="Times New Roman" w:cs="Times New Roman"/>
+        </w:rPr>
+      </w:pPr>
+      <w:r>
+        <w:rPr>
+          <w:rFonts w:ascii="Times New Roman" w:hAnsi="Times New Roman" w:cs="Times New Roman"/>
+        </w:rPr>
+        <w:t xml:space="preserve">My IP address is </w:t>
+      </w:r>
+    </w:p>
+    <w:p>
+      <w:pPr>
+        <w:pStyle w:val="ListParagraph"/>
+        <w:numPr>
+          <w:ilvl w:val="0"/>
+          <w:numId w:val="1"/>
+        </w:numPr>
+        <w:rPr>
+          <w:rFonts w:ascii="Times New Roman" w:hAnsi="Times New Roman" w:cs="Times New Roman"/>
+        </w:rPr>
+      </w:pPr>
+      <w:r>
+        <w:rPr>
+          <w:rFonts w:ascii="Times New Roman" w:hAnsi="Times New Roman" w:cs="Times New Roman"/>
+        </w:rPr>
+        <w:t>Using ping, determine if your partner’s workstation is up. Is your partner’s workstation up?</w:t>
+      </w:r>
+    </w:p>
+    <w:p>
+      <w:pPr>
+        <w:pStyle w:val="ListParagraph"/>
+        <w:numPr>
+          <w:ilvl w:val="0"/>
+          <w:numId w:val="1"/>
+        </w:numPr>
+        <w:rPr>
+          <w:rFonts w:ascii="Times New Roman" w:hAnsi="Times New Roman" w:cs="Times New Roman"/>
+        </w:rPr>
+      </w:pPr>
+      <w:r>
+        <w:rPr>
+          <w:rFonts w:ascii="Times New Roman" w:hAnsi="Times New Roman" w:cs="Times New Roman"/>
+        </w:rPr>
+        <w:t xml:space="preserve">Using </w:t>
+      </w:r>
+      <w:proofErr w:type="spellStart"/>
+      <w:r>
+        <w:rPr>
+          <w:rFonts w:ascii="Times New Roman" w:hAnsi="Times New Roman" w:cs="Times New Roman"/>
+        </w:rPr>
+        <w:t>tracert</w:t>
+      </w:r>
+      <w:proofErr w:type="spellEnd"/>
+      <w:r>
+        <w:rPr>
+          <w:rFonts w:ascii="Times New Roman" w:hAnsi="Times New Roman" w:cs="Times New Roman"/>
+        </w:rPr>
+        <w:t>, determine the number of hops between your two machines. How many hops are there between the two computers?</w:t>
+      </w:r>
+    </w:p>
+    <w:p>
+      <w:pPr>
+        <w:pStyle w:val="ListParagraph"/>
+        <w:numPr>
+          <w:ilvl w:val="0"/>
+          <w:numId w:val="1"/>
+        </w:numPr>
+        <w:rPr>
+          <w:rFonts w:ascii="Times New Roman" w:hAnsi="Times New Roman" w:cs="Times New Roman"/>
+        </w:rPr>
+      </w:pPr>
+      <w:r>
+        <w:rPr>
+          <w:rFonts w:ascii="Times New Roman" w:hAnsi="Times New Roman" w:cs="Times New Roman"/>
+        </w:rPr>
+        <w:t xml:space="preserve">Perform a network sweep using </w:t>
+      </w:r>
+      <w:proofErr w:type="spellStart"/>
+      <w:r>
+        <w:rPr>
+          <w:rFonts w:ascii="Times New Roman" w:hAnsi="Times New Roman" w:cs="Times New Roman"/>
+        </w:rPr>
+        <w:t>arp</w:t>
+      </w:r>
+      <w:proofErr w:type="spellEnd"/>
+      <w:r>
+        <w:rPr>
+          <w:rFonts w:ascii="Times New Roman" w:hAnsi="Times New Roman" w:cs="Times New Roman"/>
+        </w:rPr>
+        <w:t>-scan to identify potential targets/IPs quickly. What type of packet is the tool sending? Provide a Wireshark screenshot showing some of the captured packets. How many IPs did the tool discover? Did the tool scan sequentially? What are does the third column represent, and how is that information learned? [You are not required to show all devices found in the screenshot. You may just include a screenshot of the command used along with the first five machines found followed by a screenshot displaying the summary provided by the command (i.e., XXX packets received by… YYY responded).]</w:t>
+      </w:r>
+    </w:p>
+    <w:p>
+      <w:pPr>
+        <w:rPr>
+          <w:rFonts w:ascii="Times New Roman" w:hAnsi="Times New Roman" w:cs="Times New Roman"/>
+          <w:b/>
+          <w:sz w:val="28"/>
+        </w:rPr>
+      </w:pPr>
+      <w:proofErr w:type="spellStart"/>
+      <w:r>
+        <w:rPr>
+          <w:rFonts w:ascii="Times New Roman" w:hAnsi="Times New Roman" w:cs="Times New Roman"/>
+          <w:b/>
+          <w:sz w:val="28"/>
+        </w:rPr>
+        <w:t>Nmap</w:t>
+      </w:r>
+      <w:proofErr w:type="spellEnd"/>
+    </w:p>
+    <w:p>
+      <w:pPr>
+        <w:pStyle w:val="ListParagraph"/>
+        <w:numPr>
+          <w:ilvl w:val="0"/>
+          <w:numId w:val="1"/>
+        </w:numPr>
+        <w:rPr>
+          <w:rFonts w:ascii="Times New Roman" w:hAnsi="Times New Roman" w:cs="Times New Roman"/>
+        </w:rPr>
+      </w:pPr>
+      <w:proofErr w:type="spellStart"/>
+      <w:r>
+        <w:rPr>
+          <w:rFonts w:ascii="Times New Roman" w:hAnsi="Times New Roman" w:cs="Times New Roman"/>
+        </w:rPr>
+        <w:t>Blackhat</w:t>
+      </w:r>
+      <w:proofErr w:type="spellEnd"/>
+      <w:r>
+        <w:rPr>
+          <w:rFonts w:ascii="Times New Roman" w:hAnsi="Times New Roman" w:cs="Times New Roman"/>
+        </w:rPr>
+        <w:t xml:space="preserve">: Start Wireshark and perform a SYN scan using </w:t>
+      </w:r>
+      <w:proofErr w:type="spellStart"/>
+      <w:r>
+        <w:rPr>
+          <w:rFonts w:ascii="Times New Roman" w:hAnsi="Times New Roman" w:cs="Times New Roman"/>
+        </w:rPr>
+        <w:t>nmap</w:t>
+      </w:r>
+      <w:proofErr w:type="spellEnd"/>
+      <w:r>
+        <w:rPr>
+          <w:rFonts w:ascii="Times New Roman" w:hAnsi="Times New Roman" w:cs="Times New Roman"/>
+        </w:rPr>
+        <w:t xml:space="preserve"> or </w:t>
+      </w:r>
+      <w:proofErr w:type="spellStart"/>
+      <w:r>
+        <w:rPr>
+          <w:rFonts w:ascii="Times New Roman" w:hAnsi="Times New Roman" w:cs="Times New Roman"/>
+        </w:rPr>
+        <w:t>zenmap</w:t>
+      </w:r>
+      <w:proofErr w:type="spellEnd"/>
+      <w:r>
+        <w:rPr>
+          <w:rFonts w:ascii="Times New Roman" w:hAnsi="Times New Roman" w:cs="Times New Roman"/>
+        </w:rPr>
+        <w:t xml:space="preserve">. Use aggressive timing and turn on verbose output. You may add other options as needed to provide the following information about the target. Using just 2 the </w:t>
+      </w:r>
+      <w:proofErr w:type="spellStart"/>
+      <w:r>
+        <w:rPr>
+          <w:rFonts w:ascii="Times New Roman" w:hAnsi="Times New Roman" w:cs="Times New Roman"/>
+        </w:rPr>
+        <w:t>nmap</w:t>
+      </w:r>
+      <w:proofErr w:type="spellEnd"/>
+      <w:r>
+        <w:rPr>
+          <w:rFonts w:ascii="Times New Roman" w:hAnsi="Times New Roman" w:cs="Times New Roman"/>
+        </w:rPr>
+        <w:t xml:space="preserve"> results, answer the following questions; in other words, you cannot ask your partner for the name of his/her machine.</w:t>
+      </w:r>
+    </w:p>
+    <w:p>
+      <w:pPr>
+        <w:pStyle w:val="ListParagraph"/>
+        <w:numPr>
+          <w:ilvl w:val="1"/>
+          <w:numId w:val="1"/>
+        </w:numPr>
+        <w:rPr>
+          <w:rFonts w:ascii="Times New Roman" w:hAnsi="Times New Roman" w:cs="Times New Roman"/>
+        </w:rPr>
+      </w:pPr>
+      <w:r>
+        <w:rPr>
+          <w:rFonts w:ascii="Times New Roman" w:hAnsi="Times New Roman" w:cs="Times New Roman"/>
+        </w:rPr>
+        <w:t xml:space="preserve">What </w:t>
+      </w:r>
+      <w:proofErr w:type="spellStart"/>
+      <w:r>
+        <w:rPr>
+          <w:rFonts w:ascii="Times New Roman" w:hAnsi="Times New Roman" w:cs="Times New Roman"/>
+        </w:rPr>
+        <w:t>nmap</w:t>
+      </w:r>
+      <w:proofErr w:type="spellEnd"/>
+      <w:r>
+        <w:rPr>
+          <w:rFonts w:ascii="Times New Roman" w:hAnsi="Times New Roman" w:cs="Times New Roman"/>
+        </w:rPr>
+        <w:t xml:space="preserve"> command did you use?  Describe all options used and how they affect the scan.</w:t>
+      </w:r>
+    </w:p>
+    <w:p>
+      <w:pPr>
+        <w:pStyle w:val="ListParagraph"/>
+        <w:numPr>
+          <w:ilvl w:val="1"/>
+          <w:numId w:val="1"/>
+        </w:numPr>
+        <w:rPr>
+          <w:rFonts w:ascii="Times New Roman" w:hAnsi="Times New Roman" w:cs="Times New Roman"/>
+        </w:rPr>
+      </w:pPr>
+      <w:r>
+        <w:rPr>
+          <w:rFonts w:ascii="Times New Roman" w:hAnsi="Times New Roman" w:cs="Times New Roman"/>
+        </w:rPr>
+        <w:t>Which ports are open? Provide a screenshot.</w:t>
+      </w:r>
+    </w:p>
+    <w:p>
+      <w:pPr>
+        <w:pStyle w:val="ListParagraph"/>
+        <w:numPr>
+          <w:ilvl w:val="1"/>
+          <w:numId w:val="1"/>
+        </w:numPr>
+        <w:rPr>
+          <w:rFonts w:ascii="Times New Roman" w:hAnsi="Times New Roman" w:cs="Times New Roman"/>
+        </w:rPr>
+      </w:pPr>
+      <w:r>
+        <w:rPr>
+          <w:rFonts w:ascii="Times New Roman" w:hAnsi="Times New Roman" w:cs="Times New Roman"/>
+        </w:rPr>
+        <w:t>What services are being offe</w:t>
+      </w:r>
+      <w:r>
+        <w:rPr>
+          <w:rFonts w:ascii="Times New Roman" w:hAnsi="Times New Roman" w:cs="Times New Roman"/>
+        </w:rPr>
+        <w:t>red? Spell out all acronyms.</w:t>
+      </w:r>
+    </w:p>
+    <w:p>
+      <w:pPr>
+        <w:pStyle w:val="ListParagraph"/>
+        <w:numPr>
+          <w:ilvl w:val="1"/>
+          <w:numId w:val="1"/>
+        </w:numPr>
+        <w:rPr>
+          <w:rFonts w:ascii="Times New Roman" w:hAnsi="Times New Roman" w:cs="Times New Roman"/>
+        </w:rPr>
+      </w:pPr>
+      <w:r>
+        <w:rPr>
+          <w:rFonts w:ascii="Times New Roman" w:hAnsi="Times New Roman" w:cs="Times New Roman"/>
+        </w:rPr>
+        <w:t>What is the MAC address?</w:t>
+      </w:r>
+    </w:p>
+    <w:p>
+      <w:pPr>
+        <w:pStyle w:val="ListParagraph"/>
+        <w:numPr>
+          <w:ilvl w:val="1"/>
+          <w:numId w:val="1"/>
+        </w:numPr>
+        <w:rPr>
+          <w:rFonts w:ascii="Times New Roman" w:hAnsi="Times New Roman" w:cs="Times New Roman"/>
+        </w:rPr>
+      </w:pPr>
+      <w:r>
+        <w:rPr>
+          <w:rFonts w:ascii="Times New Roman" w:hAnsi="Times New Roman" w:cs="Times New Roman"/>
+        </w:rPr>
+        <w:t>W</w:t>
+      </w:r>
+      <w:r>
+        <w:rPr>
+          <w:rFonts w:ascii="Times New Roman" w:hAnsi="Times New Roman" w:cs="Times New Roman"/>
+        </w:rPr>
+        <w:t>hat is the operating system?</w:t>
+      </w:r>
+    </w:p>
+    <w:p>
+      <w:pPr>
+        <w:pStyle w:val="ListParagraph"/>
+        <w:numPr>
+          <w:ilvl w:val="1"/>
+          <w:numId w:val="1"/>
+        </w:numPr>
+        <w:rPr>
+          <w:rFonts w:ascii="Times New Roman" w:hAnsi="Times New Roman" w:cs="Times New Roman"/>
+        </w:rPr>
+      </w:pPr>
+      <w:r>
+        <w:rPr>
+          <w:rFonts w:ascii="Times New Roman" w:hAnsi="Times New Roman" w:cs="Times New Roman"/>
+        </w:rPr>
+        <w:t>What is the hostname of t</w:t>
+      </w:r>
+      <w:r>
+        <w:rPr>
+          <w:rFonts w:ascii="Times New Roman" w:hAnsi="Times New Roman" w:cs="Times New Roman"/>
+        </w:rPr>
+        <w:t>he target (e.g., LISXP33LG)?</w:t>
+      </w:r>
+    </w:p>
+    <w:p>
+      <w:pPr>
+        <w:pStyle w:val="ListParagraph"/>
+        <w:numPr>
+          <w:ilvl w:val="1"/>
+          <w:numId w:val="1"/>
+        </w:numPr>
+        <w:rPr>
+          <w:rFonts w:ascii="Times New Roman" w:hAnsi="Times New Roman" w:cs="Times New Roman"/>
+        </w:rPr>
+      </w:pPr>
+      <w:r>
+        <w:rPr>
+          <w:rFonts w:ascii="Times New Roman" w:hAnsi="Times New Roman" w:cs="Times New Roman"/>
+        </w:rPr>
+        <w:t>Look at the Wireshark data. During the scans, what type of packets did your workstation send to the target (i.e., which fl</w:t>
+      </w:r>
+      <w:r>
+        <w:rPr>
+          <w:rFonts w:ascii="Times New Roman" w:hAnsi="Times New Roman" w:cs="Times New Roman"/>
+        </w:rPr>
+        <w:t>ags are set in the packets)?</w:t>
+      </w:r>
+    </w:p>
+    <w:p>
+      <w:pPr>
+        <w:pStyle w:val="ListParagraph"/>
+        <w:numPr>
+          <w:ilvl w:val="1"/>
+          <w:numId w:val="1"/>
+        </w:numPr>
+        <w:rPr>
+          <w:rFonts w:ascii="Times New Roman" w:hAnsi="Times New Roman" w:cs="Times New Roman"/>
+        </w:rPr>
+      </w:pPr>
+      <w:r>
+        <w:rPr>
+          <w:rFonts w:ascii="Times New Roman" w:hAnsi="Times New Roman" w:cs="Times New Roman"/>
+        </w:rPr>
+        <w:t xml:space="preserve">Select a port listed as open by </w:t>
+      </w:r>
+      <w:proofErr w:type="spellStart"/>
+      <w:r>
+        <w:rPr>
+          <w:rFonts w:ascii="Times New Roman" w:hAnsi="Times New Roman" w:cs="Times New Roman"/>
+        </w:rPr>
+        <w:t>nmap</w:t>
+      </w:r>
+      <w:proofErr w:type="spellEnd"/>
+      <w:r>
+        <w:rPr>
+          <w:rFonts w:ascii="Times New Roman" w:hAnsi="Times New Roman" w:cs="Times New Roman"/>
+        </w:rPr>
+        <w:t xml:space="preserve">. How did the target respond for the open port? How did the </w:t>
+      </w:r>
+      <w:proofErr w:type="spellStart"/>
+      <w:r>
+        <w:rPr>
+          <w:rFonts w:ascii="Times New Roman" w:hAnsi="Times New Roman" w:cs="Times New Roman"/>
+        </w:rPr>
+        <w:t>Blackhat</w:t>
+      </w:r>
+      <w:proofErr w:type="spellEnd"/>
+      <w:r>
+        <w:rPr>
+          <w:rFonts w:ascii="Times New Roman" w:hAnsi="Times New Roman" w:cs="Times New Roman"/>
+        </w:rPr>
+        <w:t xml:space="preserve"> computer respond to the target’s response? Provide a screenshot of your filtered res</w:t>
+      </w:r>
+      <w:r>
+        <w:rPr>
+          <w:rFonts w:ascii="Times New Roman" w:hAnsi="Times New Roman" w:cs="Times New Roman"/>
+        </w:rPr>
+        <w:t xml:space="preserve">ults. Useful filter: </w:t>
+      </w:r>
+      <w:proofErr w:type="spellStart"/>
+      <w:r>
+        <w:rPr>
+          <w:rFonts w:ascii="Times New Roman" w:hAnsi="Times New Roman" w:cs="Times New Roman"/>
+          <w:b/>
+        </w:rPr>
+        <w:t>tcp.port</w:t>
+      </w:r>
+      <w:proofErr w:type="spellEnd"/>
+      <w:r>
+        <w:rPr>
+          <w:rFonts w:ascii="Times New Roman" w:hAnsi="Times New Roman" w:cs="Times New Roman"/>
+          <w:b/>
+        </w:rPr>
+        <w:t xml:space="preserve"> == &lt;port #&gt;</w:t>
+      </w:r>
+    </w:p>
+    <w:p>
+      <w:pPr>
+        <w:pStyle w:val="ListParagraph"/>
+        <w:numPr>
+          <w:ilvl w:val="1"/>
+          <w:numId w:val="1"/>
+        </w:numPr>
+        <w:rPr>
+          <w:rFonts w:ascii="Times New Roman" w:hAnsi="Times New Roman" w:cs="Times New Roman"/>
+        </w:rPr>
+      </w:pPr>
+      <w:r>
+        <w:rPr>
+          <w:rFonts w:ascii="Times New Roman" w:hAnsi="Times New Roman" w:cs="Times New Roman"/>
+        </w:rPr>
+        <w:t xml:space="preserve">Select a port listed as closed by </w:t>
+      </w:r>
+      <w:proofErr w:type="spellStart"/>
+      <w:r>
+        <w:rPr>
+          <w:rFonts w:ascii="Times New Roman" w:hAnsi="Times New Roman" w:cs="Times New Roman"/>
+        </w:rPr>
+        <w:t>nmap</w:t>
+      </w:r>
+      <w:proofErr w:type="spellEnd"/>
+      <w:r>
+        <w:rPr>
+          <w:rFonts w:ascii="Times New Roman" w:hAnsi="Times New Roman" w:cs="Times New Roman"/>
+        </w:rPr>
+        <w:t>. How did the target respond for the closed port? Provide a screensh</w:t>
+      </w:r>
+      <w:r>
+        <w:rPr>
+          <w:rFonts w:ascii="Times New Roman" w:hAnsi="Times New Roman" w:cs="Times New Roman"/>
+        </w:rPr>
+        <w:t>ot of your filtered results.</w:t>
+      </w:r>
+    </w:p>
+    <w:p>
+      <w:pPr>
+        <w:pStyle w:val="ListParagraph"/>
+        <w:numPr>
+          <w:ilvl w:val="1"/>
+          <w:numId w:val="1"/>
+        </w:numPr>
+        <w:rPr>
+          <w:rFonts w:ascii="Times New Roman" w:hAnsi="Times New Roman" w:cs="Times New Roman"/>
+        </w:rPr>
+      </w:pPr>
+      <w:r>
+        <w:rPr>
+          <w:rFonts w:ascii="Times New Roman" w:hAnsi="Times New Roman" w:cs="Times New Roman"/>
+        </w:rPr>
+        <w:t>Were the ports scanned sequentially?</w:t>
+      </w:r>
+    </w:p>
+    <w:p>
+      <w:pPr>
+        <w:pStyle w:val="ListParagraph"/>
+        <w:numPr>
+          <w:ilvl w:val="0"/>
+          <w:numId w:val="1"/>
+        </w:numPr>
+        <w:rPr>
+          <w:rFonts w:ascii="Times New Roman" w:hAnsi="Times New Roman" w:cs="Times New Roman"/>
+        </w:rPr>
+      </w:pPr>
+      <w:r>
+        <w:rPr>
+          <w:rFonts w:ascii="Times New Roman" w:hAnsi="Times New Roman" w:cs="Times New Roman"/>
+        </w:rPr>
+        <w:t xml:space="preserve">Now try </w:t>
+      </w:r>
+      <w:proofErr w:type="spellStart"/>
+      <w:r>
+        <w:rPr>
+          <w:rFonts w:ascii="Times New Roman" w:hAnsi="Times New Roman" w:cs="Times New Roman"/>
+        </w:rPr>
+        <w:t>nmap’s</w:t>
+      </w:r>
+      <w:proofErr w:type="spellEnd"/>
+      <w:r>
+        <w:rPr>
+          <w:rFonts w:ascii="Times New Roman" w:hAnsi="Times New Roman" w:cs="Times New Roman"/>
+        </w:rPr>
+        <w:t xml:space="preserve"> decoy feature.</w:t>
+      </w:r>
+      <w:r>
+        <w:rPr>
+          <w:rFonts w:ascii="Times New Roman" w:hAnsi="Times New Roman" w:cs="Times New Roman"/>
+        </w:rPr>
+        <w:br/>
+      </w:r>
+      <w:proofErr w:type="spellStart"/>
+      <w:r>
+        <w:rPr>
+          <w:rFonts w:ascii="Times New Roman" w:hAnsi="Times New Roman" w:cs="Times New Roman"/>
+        </w:rPr>
+        <w:t>Blackhat</w:t>
+      </w:r>
+      <w:proofErr w:type="spellEnd"/>
+      <w:r>
+        <w:rPr>
+          <w:rFonts w:ascii="Times New Roman" w:hAnsi="Times New Roman" w:cs="Times New Roman"/>
+        </w:rPr>
+        <w:t xml:space="preserve">:  Start Wireshark and run a SYN scan against ports 1-500 with decoy addresses of </w:t>
+      </w:r>
+      <w:r>
+        <w:rPr>
+          <w:rFonts w:ascii="Times New Roman" w:hAnsi="Times New Roman" w:cs="Times New Roman"/>
+          <w:b/>
+        </w:rPr>
+        <w:lastRenderedPageBreak/>
+        <w:t>2.2.2.2, 3.3.3.3, &lt;&lt;your real IP&gt;&gt;, 4.4.4.4</w:t>
+      </w:r>
+      <w:r>
+        <w:rPr>
+          <w:rFonts w:ascii="Times New Roman" w:hAnsi="Times New Roman" w:cs="Times New Roman"/>
+        </w:rPr>
+        <w:t>.  Note there is no space between those addresses, just a comma.  Also set your source port number to 999.</w:t>
+      </w:r>
+    </w:p>
+    <w:p>
+      <w:pPr>
+        <w:pStyle w:val="ListParagraph"/>
+        <w:numPr>
+          <w:ilvl w:val="1"/>
+          <w:numId w:val="1"/>
+        </w:numPr>
+        <w:rPr>
+          <w:rFonts w:ascii="Times New Roman" w:hAnsi="Times New Roman" w:cs="Times New Roman"/>
+        </w:rPr>
+      </w:pPr>
+      <w:r>
+        <w:rPr>
+          <w:rFonts w:ascii="Times New Roman" w:hAnsi="Times New Roman" w:cs="Times New Roman"/>
+        </w:rPr>
+        <w:t>Provide a screenshot of the Wireshark screen demonstrating the decoy and real IP addresses along with the 999 port number.</w:t>
+      </w:r>
+    </w:p>
+    <w:p>
+      <w:pPr>
+        <w:pStyle w:val="ListParagraph"/>
+        <w:numPr>
+          <w:ilvl w:val="1"/>
+          <w:numId w:val="1"/>
+        </w:numPr>
+        <w:rPr>
+          <w:rFonts w:ascii="Times New Roman" w:hAnsi="Times New Roman" w:cs="Times New Roman"/>
+        </w:rPr>
+      </w:pPr>
+      <w:r>
+        <w:rPr>
+          <w:rFonts w:ascii="Times New Roman" w:hAnsi="Times New Roman" w:cs="Times New Roman"/>
+        </w:rPr>
+        <w:t xml:space="preserve">Describe how the use of decoys is different than </w:t>
+      </w:r>
+      <w:proofErr w:type="spellStart"/>
+      <w:r>
+        <w:rPr>
+          <w:rFonts w:ascii="Times New Roman" w:hAnsi="Times New Roman" w:cs="Times New Roman"/>
+        </w:rPr>
+        <w:t>nmap’s</w:t>
+      </w:r>
+      <w:proofErr w:type="spellEnd"/>
+      <w:r>
+        <w:rPr>
+          <w:rFonts w:ascii="Times New Roman" w:hAnsi="Times New Roman" w:cs="Times New Roman"/>
+        </w:rPr>
+        <w:t xml:space="preserve"> idle scanning.</w:t>
+      </w:r>
+    </w:p>
+    <w:p>
+      <w:pPr>
+        <w:pStyle w:val="ListParagraph"/>
+        <w:numPr>
+          <w:ilvl w:val="1"/>
+          <w:numId w:val="1"/>
+        </w:numPr>
+        <w:rPr>
+          <w:rFonts w:ascii="Times New Roman" w:hAnsi="Times New Roman" w:cs="Times New Roman"/>
+        </w:rPr>
+      </w:pPr>
+      <w:r>
+        <w:rPr>
+          <w:rFonts w:ascii="Times New Roman" w:hAnsi="Times New Roman" w:cs="Times New Roman"/>
+        </w:rPr>
+        <w:t>Inspect the Wireshark output</w:t>
+      </w:r>
+      <w:r>
+        <w:rPr>
+          <w:rFonts w:ascii="Times New Roman" w:hAnsi="Times New Roman" w:cs="Times New Roman"/>
+        </w:rPr>
+        <w:t xml:space="preserve"> of your decoy scan.  Describe when and how many decoys are sent per real packet.</w:t>
+      </w:r>
+    </w:p>
+    <w:p>
+      <w:pPr>
+        <w:pStyle w:val="ListParagraph"/>
+        <w:numPr>
+          <w:ilvl w:val="0"/>
+          <w:numId w:val="1"/>
+        </w:numPr>
+        <w:rPr>
+          <w:rFonts w:ascii="Times New Roman" w:hAnsi="Times New Roman" w:cs="Times New Roman"/>
+        </w:rPr>
+      </w:pPr>
+      <w:r>
+        <w:rPr>
+          <w:rFonts w:ascii="Times New Roman" w:hAnsi="Times New Roman" w:cs="Times New Roman"/>
+        </w:rPr>
+        <w:t xml:space="preserve">Scan the IP addresses 10.1.0.1 through 10.1.0.20 looking just for FTP, SSH, or web servers. In the interest of time, I suggest running a simple SYN scan using aggressive timing without OS or version detection. Provide a screenshot showing the topology map generated by </w:t>
+      </w:r>
+      <w:proofErr w:type="spellStart"/>
+      <w:r>
+        <w:rPr>
+          <w:rFonts w:ascii="Times New Roman" w:hAnsi="Times New Roman" w:cs="Times New Roman"/>
+        </w:rPr>
+        <w:t>nmap</w:t>
+      </w:r>
+      <w:proofErr w:type="spellEnd"/>
+      <w:r>
+        <w:rPr>
+          <w:rFonts w:ascii="Times New Roman" w:hAnsi="Times New Roman" w:cs="Times New Roman"/>
+        </w:rPr>
+        <w:t>. Ensure the text is readable. You may want to uncheck the hostname option in the controls panel to remove the clutter; displaying just IP addresses is fine.</w:t>
+      </w:r>
+    </w:p>
+    <w:p>
+      <w:pPr>
+        <w:rPr>
+          <w:rFonts w:ascii="Times New Roman" w:hAnsi="Times New Roman" w:cs="Times New Roman"/>
+          <w:b/>
+          <w:sz w:val="28"/>
+        </w:rPr>
+      </w:pPr>
+      <w:r>
+        <w:rPr>
+          <w:rFonts w:ascii="Times New Roman" w:hAnsi="Times New Roman" w:cs="Times New Roman"/>
+          <w:b/>
+          <w:sz w:val="28"/>
+        </w:rPr>
+        <w:t>Shares</w:t>
+      </w:r>
+    </w:p>
+    <w:p>
+      <w:pPr>
+        <w:rPr>
+          <w:rFonts w:ascii="Times New Roman" w:hAnsi="Times New Roman" w:cs="Times New Roman"/>
+        </w:rPr>
+      </w:pPr>
+      <w:r>
+        <w:rPr>
+          <w:rFonts w:ascii="Times New Roman" w:hAnsi="Times New Roman" w:cs="Times New Roman"/>
+        </w:rPr>
+        <w:t>Both team members perform the following, but only provide answers from one member. Provide a screenshot of your results.</w:t>
+      </w:r>
+    </w:p>
+    <w:p>
+      <w:pPr>
+        <w:rPr>
+          <w:rFonts w:ascii="Times New Roman" w:hAnsi="Times New Roman" w:cs="Times New Roman"/>
+        </w:rPr>
+      </w:pPr>
+      <w:r>
+        <w:rPr>
+          <w:rFonts w:ascii="Times New Roman" w:hAnsi="Times New Roman" w:cs="Times New Roman"/>
+        </w:rPr>
+        <w:t>Using a command shell, answer the following:</w:t>
+      </w:r>
+    </w:p>
+    <w:p>
+      <w:pPr>
+        <w:pStyle w:val="ListParagraph"/>
+        <w:numPr>
+          <w:ilvl w:val="0"/>
+          <w:numId w:val="1"/>
+        </w:numPr>
+        <w:rPr>
+          <w:rFonts w:ascii="Times New Roman" w:hAnsi="Times New Roman" w:cs="Times New Roman"/>
+        </w:rPr>
+      </w:pPr>
+      <w:r>
+        <w:rPr>
+          <w:rFonts w:ascii="Times New Roman" w:hAnsi="Times New Roman" w:cs="Times New Roman"/>
+        </w:rPr>
+        <w:t>List all (including hidden) shares offered on your local machine.</w:t>
+      </w:r>
       <w:bookmarkStart w:id="0" w:name="_GoBack"/>
       <w:bookmarkEnd w:id="0"/>
     </w:p>
-    <w:p>
-      <w:pPr>
-        <w:rPr>
-          <w:sz w:val="28"/>
-        </w:rPr>
-      </w:pPr>
-      <w:r>
-        <w:rPr>
-          <w:b/>
-          <w:sz w:val="28"/>
-        </w:rPr>
-        <w:t>Network Mapping</w:t>
-      </w:r>
-      <w:r>
-        <w:rPr>
-          <w:sz w:val="28"/>
-        </w:rPr>
-        <w:t>:</w:t>
-      </w:r>
-    </w:p>
-    <w:p/>
     <w:sectPr>
       <w:pgSz w:w="12240" w:h="15840"/>
       <w:pgMar w:top="1440" w:right="1440" w:bottom="1440" w:left="1440" w:header="720" w:footer="720" w:gutter="0"/>
@@ -114,6 +854,483 @@
     </w:sectPr>
   </w:body>
 </w:document>
+</file>
+
+<file path=word/numbering.xml><?xml version="1.0" encoding="utf-8"?>
+<w:numbering xmlns:wpc="http://schemas.microsoft.com/office/word/2010/wordprocessingCanvas" xmlns:cx="http://schemas.microsoft.com/office/drawing/2014/chartex" xmlns:cx1="http://schemas.microsoft.com/office/drawing/2015/9/8/chartex" xmlns:mc="http://schemas.openxmlformats.org/markup-compatibility/2006" xmlns:o="urn:schemas-microsoft-com:office:office" xmlns:r="http://schemas.openxmlformats.org/officeDocument/2006/relationships" xmlns:m="http://schemas.openxmlformats.org/officeDocument/2006/math" xmlns:v="urn:schemas-microsoft-com:vml" xmlns:wp14="http://schemas.microsoft.com/office/word/2010/wordprocessingDrawing" xmlns:wp="http://schemas.openxmlformats.org/drawingml/2006/wordprocessingDrawing" xmlns:w10="urn:schemas-microsoft-com:office:word" xmlns:w="http://schemas.openxmlformats.org/wordprocessingml/2006/main" xmlns:w14="http://schemas.microsoft.com/office/word/2010/wordml" xmlns:w15="http://schemas.microsoft.com/office/word/2012/wordml" xmlns:w16se="http://schemas.microsoft.com/office/word/2015/wordml/symex" xmlns:wpg="http://schemas.microsoft.com/office/word/2010/wordprocessingGroup" xmlns:wpi="http://schemas.microsoft.com/office/word/2010/wordprocessingInk" xmlns:wne="http://schemas.microsoft.com/office/word/2006/wordml" xmlns:wps="http://schemas.microsoft.com/office/word/2010/wordprocessingShape" mc:Ignorable="w14 w15 w16se wp14">
+  <w:abstractNum w:abstractNumId="0" w15:restartNumberingAfterBreak="0">
+    <w:nsid w:val="1D173B43"/>
+    <w:multiLevelType w:val="hybridMultilevel"/>
+    <w:tmpl w:val="B5589710"/>
+    <w:lvl w:ilvl="0" w:tplc="0409000F">
+      <w:start w:val="1"/>
+      <w:numFmt w:val="decimal"/>
+      <w:lvlText w:val="%1."/>
+      <w:lvlJc w:val="left"/>
+      <w:pPr>
+        <w:ind w:left="720" w:hanging="360"/>
+      </w:pPr>
+    </w:lvl>
+    <w:lvl w:ilvl="1" w:tplc="04090019">
+      <w:start w:val="1"/>
+      <w:numFmt w:val="lowerLetter"/>
+      <w:lvlText w:val="%2."/>
+      <w:lvlJc w:val="left"/>
+      <w:pPr>
+        <w:ind w:left="1440" w:hanging="360"/>
+      </w:pPr>
+    </w:lvl>
+    <w:lvl w:ilvl="2" w:tplc="0409001B" w:tentative="1">
+      <w:start w:val="1"/>
+      <w:numFmt w:val="lowerRoman"/>
+      <w:lvlText w:val="%3."/>
+      <w:lvlJc w:val="right"/>
+      <w:pPr>
+        <w:ind w:left="2160" w:hanging="180"/>
+      </w:pPr>
+    </w:lvl>
+    <w:lvl w:ilvl="3" w:tplc="0409000F" w:tentative="1">
+      <w:start w:val="1"/>
+      <w:numFmt w:val="decimal"/>
+      <w:lvlText w:val="%4."/>
+      <w:lvlJc w:val="left"/>
+      <w:pPr>
+        <w:ind w:left="2880" w:hanging="360"/>
+      </w:pPr>
+    </w:lvl>
+    <w:lvl w:ilvl="4" w:tplc="04090019" w:tentative="1">
+      <w:start w:val="1"/>
+      <w:numFmt w:val="lowerLetter"/>
+      <w:lvlText w:val="%5."/>
+      <w:lvlJc w:val="left"/>
+      <w:pPr>
+        <w:ind w:left="3600" w:hanging="360"/>
+      </w:pPr>
+    </w:lvl>
+    <w:lvl w:ilvl="5" w:tplc="0409001B" w:tentative="1">
+      <w:start w:val="1"/>
+      <w:numFmt w:val="lowerRoman"/>
+      <w:lvlText w:val="%6."/>
+      <w:lvlJc w:val="right"/>
+      <w:pPr>
+        <w:ind w:left="4320" w:hanging="180"/>
+      </w:pPr>
+    </w:lvl>
+    <w:lvl w:ilvl="6" w:tplc="0409000F" w:tentative="1">
+      <w:start w:val="1"/>
+      <w:numFmt w:val="decimal"/>
+      <w:lvlText w:val="%7."/>
+      <w:lvlJc w:val="left"/>
+      <w:pPr>
+        <w:ind w:left="5040" w:hanging="360"/>
+      </w:pPr>
+    </w:lvl>
+    <w:lvl w:ilvl="7" w:tplc="04090019" w:tentative="1">
+      <w:start w:val="1"/>
+      <w:numFmt w:val="lowerLetter"/>
+      <w:lvlText w:val="%8."/>
+      <w:lvlJc w:val="left"/>
+      <w:pPr>
+        <w:ind w:left="5760" w:hanging="360"/>
+      </w:pPr>
+    </w:lvl>
+    <w:lvl w:ilvl="8" w:tplc="0409001B" w:tentative="1">
+      <w:start w:val="1"/>
+      <w:numFmt w:val="lowerRoman"/>
+      <w:lvlText w:val="%9."/>
+      <w:lvlJc w:val="right"/>
+      <w:pPr>
+        <w:ind w:left="6480" w:hanging="180"/>
+      </w:pPr>
+    </w:lvl>
+  </w:abstractNum>
+  <w:abstractNum w:abstractNumId="1" w15:restartNumberingAfterBreak="0">
+    <w:nsid w:val="1DB5689D"/>
+    <w:multiLevelType w:val="hybridMultilevel"/>
+    <w:tmpl w:val="5AA6214E"/>
+    <w:lvl w:ilvl="0" w:tplc="0409000F">
+      <w:start w:val="1"/>
+      <w:numFmt w:val="decimal"/>
+      <w:lvlText w:val="%1."/>
+      <w:lvlJc w:val="left"/>
+      <w:pPr>
+        <w:ind w:left="720" w:hanging="360"/>
+      </w:pPr>
+    </w:lvl>
+    <w:lvl w:ilvl="1" w:tplc="04090019" w:tentative="1">
+      <w:start w:val="1"/>
+      <w:numFmt w:val="lowerLetter"/>
+      <w:lvlText w:val="%2."/>
+      <w:lvlJc w:val="left"/>
+      <w:pPr>
+        <w:ind w:left="1440" w:hanging="360"/>
+      </w:pPr>
+    </w:lvl>
+    <w:lvl w:ilvl="2" w:tplc="0409001B" w:tentative="1">
+      <w:start w:val="1"/>
+      <w:numFmt w:val="lowerRoman"/>
+      <w:lvlText w:val="%3."/>
+      <w:lvlJc w:val="right"/>
+      <w:pPr>
+        <w:ind w:left="2160" w:hanging="180"/>
+      </w:pPr>
+    </w:lvl>
+    <w:lvl w:ilvl="3" w:tplc="0409000F" w:tentative="1">
+      <w:start w:val="1"/>
+      <w:numFmt w:val="decimal"/>
+      <w:lvlText w:val="%4."/>
+      <w:lvlJc w:val="left"/>
+      <w:pPr>
+        <w:ind w:left="2880" w:hanging="360"/>
+      </w:pPr>
+    </w:lvl>
+    <w:lvl w:ilvl="4" w:tplc="04090019" w:tentative="1">
+      <w:start w:val="1"/>
+      <w:numFmt w:val="lowerLetter"/>
+      <w:lvlText w:val="%5."/>
+      <w:lvlJc w:val="left"/>
+      <w:pPr>
+        <w:ind w:left="3600" w:hanging="360"/>
+      </w:pPr>
+    </w:lvl>
+    <w:lvl w:ilvl="5" w:tplc="0409001B" w:tentative="1">
+      <w:start w:val="1"/>
+      <w:numFmt w:val="lowerRoman"/>
+      <w:lvlText w:val="%6."/>
+      <w:lvlJc w:val="right"/>
+      <w:pPr>
+        <w:ind w:left="4320" w:hanging="180"/>
+      </w:pPr>
+    </w:lvl>
+    <w:lvl w:ilvl="6" w:tplc="0409000F" w:tentative="1">
+      <w:start w:val="1"/>
+      <w:numFmt w:val="decimal"/>
+      <w:lvlText w:val="%7."/>
+      <w:lvlJc w:val="left"/>
+      <w:pPr>
+        <w:ind w:left="5040" w:hanging="360"/>
+      </w:pPr>
+    </w:lvl>
+    <w:lvl w:ilvl="7" w:tplc="04090019" w:tentative="1">
+      <w:start w:val="1"/>
+      <w:numFmt w:val="lowerLetter"/>
+      <w:lvlText w:val="%8."/>
+      <w:lvlJc w:val="left"/>
+      <w:pPr>
+        <w:ind w:left="5760" w:hanging="360"/>
+      </w:pPr>
+    </w:lvl>
+    <w:lvl w:ilvl="8" w:tplc="0409001B" w:tentative="1">
+      <w:start w:val="1"/>
+      <w:numFmt w:val="lowerRoman"/>
+      <w:lvlText w:val="%9."/>
+      <w:lvlJc w:val="right"/>
+      <w:pPr>
+        <w:ind w:left="6480" w:hanging="180"/>
+      </w:pPr>
+    </w:lvl>
+  </w:abstractNum>
+  <w:abstractNum w:abstractNumId="2" w15:restartNumberingAfterBreak="0">
+    <w:nsid w:val="2E785DA4"/>
+    <w:multiLevelType w:val="hybridMultilevel"/>
+    <w:tmpl w:val="29A617D8"/>
+    <w:lvl w:ilvl="0" w:tplc="0409000F">
+      <w:start w:val="1"/>
+      <w:numFmt w:val="decimal"/>
+      <w:lvlText w:val="%1."/>
+      <w:lvlJc w:val="left"/>
+      <w:pPr>
+        <w:ind w:left="720" w:hanging="360"/>
+      </w:pPr>
+    </w:lvl>
+    <w:lvl w:ilvl="1" w:tplc="04090019" w:tentative="1">
+      <w:start w:val="1"/>
+      <w:numFmt w:val="lowerLetter"/>
+      <w:lvlText w:val="%2."/>
+      <w:lvlJc w:val="left"/>
+      <w:pPr>
+        <w:ind w:left="1440" w:hanging="360"/>
+      </w:pPr>
+    </w:lvl>
+    <w:lvl w:ilvl="2" w:tplc="0409001B" w:tentative="1">
+      <w:start w:val="1"/>
+      <w:numFmt w:val="lowerRoman"/>
+      <w:lvlText w:val="%3."/>
+      <w:lvlJc w:val="right"/>
+      <w:pPr>
+        <w:ind w:left="2160" w:hanging="180"/>
+      </w:pPr>
+    </w:lvl>
+    <w:lvl w:ilvl="3" w:tplc="0409000F" w:tentative="1">
+      <w:start w:val="1"/>
+      <w:numFmt w:val="decimal"/>
+      <w:lvlText w:val="%4."/>
+      <w:lvlJc w:val="left"/>
+      <w:pPr>
+        <w:ind w:left="2880" w:hanging="360"/>
+      </w:pPr>
+    </w:lvl>
+    <w:lvl w:ilvl="4" w:tplc="04090019" w:tentative="1">
+      <w:start w:val="1"/>
+      <w:numFmt w:val="lowerLetter"/>
+      <w:lvlText w:val="%5."/>
+      <w:lvlJc w:val="left"/>
+      <w:pPr>
+        <w:ind w:left="3600" w:hanging="360"/>
+      </w:pPr>
+    </w:lvl>
+    <w:lvl w:ilvl="5" w:tplc="0409001B" w:tentative="1">
+      <w:start w:val="1"/>
+      <w:numFmt w:val="lowerRoman"/>
+      <w:lvlText w:val="%6."/>
+      <w:lvlJc w:val="right"/>
+      <w:pPr>
+        <w:ind w:left="4320" w:hanging="180"/>
+      </w:pPr>
+    </w:lvl>
+    <w:lvl w:ilvl="6" w:tplc="0409000F" w:tentative="1">
+      <w:start w:val="1"/>
+      <w:numFmt w:val="decimal"/>
+      <w:lvlText w:val="%7."/>
+      <w:lvlJc w:val="left"/>
+      <w:pPr>
+        <w:ind w:left="5040" w:hanging="360"/>
+      </w:pPr>
+    </w:lvl>
+    <w:lvl w:ilvl="7" w:tplc="04090019" w:tentative="1">
+      <w:start w:val="1"/>
+      <w:numFmt w:val="lowerLetter"/>
+      <w:lvlText w:val="%8."/>
+      <w:lvlJc w:val="left"/>
+      <w:pPr>
+        <w:ind w:left="5760" w:hanging="360"/>
+      </w:pPr>
+    </w:lvl>
+    <w:lvl w:ilvl="8" w:tplc="0409001B" w:tentative="1">
+      <w:start w:val="1"/>
+      <w:numFmt w:val="lowerRoman"/>
+      <w:lvlText w:val="%9."/>
+      <w:lvlJc w:val="right"/>
+      <w:pPr>
+        <w:ind w:left="6480" w:hanging="180"/>
+      </w:pPr>
+    </w:lvl>
+  </w:abstractNum>
+  <w:abstractNum w:abstractNumId="3" w15:restartNumberingAfterBreak="0">
+    <w:nsid w:val="35623F21"/>
+    <w:multiLevelType w:val="hybridMultilevel"/>
+    <w:tmpl w:val="12222A94"/>
+    <w:lvl w:ilvl="0" w:tplc="0409000F">
+      <w:start w:val="1"/>
+      <w:numFmt w:val="decimal"/>
+      <w:lvlText w:val="%1."/>
+      <w:lvlJc w:val="left"/>
+      <w:pPr>
+        <w:ind w:left="720" w:hanging="360"/>
+      </w:pPr>
+    </w:lvl>
+    <w:lvl w:ilvl="1" w:tplc="04090019" w:tentative="1">
+      <w:start w:val="1"/>
+      <w:numFmt w:val="lowerLetter"/>
+      <w:lvlText w:val="%2."/>
+      <w:lvlJc w:val="left"/>
+      <w:pPr>
+        <w:ind w:left="1440" w:hanging="360"/>
+      </w:pPr>
+    </w:lvl>
+    <w:lvl w:ilvl="2" w:tplc="0409001B" w:tentative="1">
+      <w:start w:val="1"/>
+      <w:numFmt w:val="lowerRoman"/>
+      <w:lvlText w:val="%3."/>
+      <w:lvlJc w:val="right"/>
+      <w:pPr>
+        <w:ind w:left="2160" w:hanging="180"/>
+      </w:pPr>
+    </w:lvl>
+    <w:lvl w:ilvl="3" w:tplc="0409000F" w:tentative="1">
+      <w:start w:val="1"/>
+      <w:numFmt w:val="decimal"/>
+      <w:lvlText w:val="%4."/>
+      <w:lvlJc w:val="left"/>
+      <w:pPr>
+        <w:ind w:left="2880" w:hanging="360"/>
+      </w:pPr>
+    </w:lvl>
+    <w:lvl w:ilvl="4" w:tplc="04090019" w:tentative="1">
+      <w:start w:val="1"/>
+      <w:numFmt w:val="lowerLetter"/>
+      <w:lvlText w:val="%5."/>
+      <w:lvlJc w:val="left"/>
+      <w:pPr>
+        <w:ind w:left="3600" w:hanging="360"/>
+      </w:pPr>
+    </w:lvl>
+    <w:lvl w:ilvl="5" w:tplc="0409001B" w:tentative="1">
+      <w:start w:val="1"/>
+      <w:numFmt w:val="lowerRoman"/>
+      <w:lvlText w:val="%6."/>
+      <w:lvlJc w:val="right"/>
+      <w:pPr>
+        <w:ind w:left="4320" w:hanging="180"/>
+      </w:pPr>
+    </w:lvl>
+    <w:lvl w:ilvl="6" w:tplc="0409000F" w:tentative="1">
+      <w:start w:val="1"/>
+      <w:numFmt w:val="decimal"/>
+      <w:lvlText w:val="%7."/>
+      <w:lvlJc w:val="left"/>
+      <w:pPr>
+        <w:ind w:left="5040" w:hanging="360"/>
+      </w:pPr>
+    </w:lvl>
+    <w:lvl w:ilvl="7" w:tplc="04090019" w:tentative="1">
+      <w:start w:val="1"/>
+      <w:numFmt w:val="lowerLetter"/>
+      <w:lvlText w:val="%8."/>
+      <w:lvlJc w:val="left"/>
+      <w:pPr>
+        <w:ind w:left="5760" w:hanging="360"/>
+      </w:pPr>
+    </w:lvl>
+    <w:lvl w:ilvl="8" w:tplc="0409001B" w:tentative="1">
+      <w:start w:val="1"/>
+      <w:numFmt w:val="lowerRoman"/>
+      <w:lvlText w:val="%9."/>
+      <w:lvlJc w:val="right"/>
+      <w:pPr>
+        <w:ind w:left="6480" w:hanging="180"/>
+      </w:pPr>
+    </w:lvl>
+  </w:abstractNum>
+  <w:abstractNum w:abstractNumId="4" w15:restartNumberingAfterBreak="0">
+    <w:nsid w:val="7D5572D8"/>
+    <w:multiLevelType w:val="hybridMultilevel"/>
+    <w:tmpl w:val="51DA7288"/>
+    <w:lvl w:ilvl="0" w:tplc="04090001">
+      <w:start w:val="1"/>
+      <w:numFmt w:val="bullet"/>
+      <w:lvlText w:val=""/>
+      <w:lvlJc w:val="left"/>
+      <w:pPr>
+        <w:ind w:left="720" w:hanging="360"/>
+      </w:pPr>
+      <w:rPr>
+        <w:rFonts w:ascii="Symbol" w:hAnsi="Symbol" w:hint="default"/>
+      </w:rPr>
+    </w:lvl>
+    <w:lvl w:ilvl="1" w:tplc="04090003" w:tentative="1">
+      <w:start w:val="1"/>
+      <w:numFmt w:val="bullet"/>
+      <w:lvlText w:val="o"/>
+      <w:lvlJc w:val="left"/>
+      <w:pPr>
+        <w:ind w:left="1440" w:hanging="360"/>
+      </w:pPr>
+      <w:rPr>
+        <w:rFonts w:ascii="Courier New" w:hAnsi="Courier New" w:cs="Courier New" w:hint="default"/>
+      </w:rPr>
+    </w:lvl>
+    <w:lvl w:ilvl="2" w:tplc="04090005" w:tentative="1">
+      <w:start w:val="1"/>
+      <w:numFmt w:val="bullet"/>
+      <w:lvlText w:val=""/>
+      <w:lvlJc w:val="left"/>
+      <w:pPr>
+        <w:ind w:left="2160" w:hanging="360"/>
+      </w:pPr>
+      <w:rPr>
+        <w:rFonts w:ascii="Wingdings" w:hAnsi="Wingdings" w:hint="default"/>
+      </w:rPr>
+    </w:lvl>
+    <w:lvl w:ilvl="3" w:tplc="04090001" w:tentative="1">
+      <w:start w:val="1"/>
+      <w:numFmt w:val="bullet"/>
+      <w:lvlText w:val=""/>
+      <w:lvlJc w:val="left"/>
+      <w:pPr>
+        <w:ind w:left="2880" w:hanging="360"/>
+      </w:pPr>
+      <w:rPr>
+        <w:rFonts w:ascii="Symbol" w:hAnsi="Symbol" w:hint="default"/>
+      </w:rPr>
+    </w:lvl>
+    <w:lvl w:ilvl="4" w:tplc="04090003" w:tentative="1">
+      <w:start w:val="1"/>
+      <w:numFmt w:val="bullet"/>
+      <w:lvlText w:val="o"/>
+      <w:lvlJc w:val="left"/>
+      <w:pPr>
+        <w:ind w:left="3600" w:hanging="360"/>
+      </w:pPr>
+      <w:rPr>
+        <w:rFonts w:ascii="Courier New" w:hAnsi="Courier New" w:cs="Courier New" w:hint="default"/>
+      </w:rPr>
+    </w:lvl>
+    <w:lvl w:ilvl="5" w:tplc="04090005" w:tentative="1">
+      <w:start w:val="1"/>
+      <w:numFmt w:val="bullet"/>
+      <w:lvlText w:val=""/>
+      <w:lvlJc w:val="left"/>
+      <w:pPr>
+        <w:ind w:left="4320" w:hanging="360"/>
+      </w:pPr>
+      <w:rPr>
+        <w:rFonts w:ascii="Wingdings" w:hAnsi="Wingdings" w:hint="default"/>
+      </w:rPr>
+    </w:lvl>
+    <w:lvl w:ilvl="6" w:tplc="04090001" w:tentative="1">
+      <w:start w:val="1"/>
+      <w:numFmt w:val="bullet"/>
+      <w:lvlText w:val=""/>
+      <w:lvlJc w:val="left"/>
+      <w:pPr>
+        <w:ind w:left="5040" w:hanging="360"/>
+      </w:pPr>
+      <w:rPr>
+        <w:rFonts w:ascii="Symbol" w:hAnsi="Symbol" w:hint="default"/>
+      </w:rPr>
+    </w:lvl>
+    <w:lvl w:ilvl="7" w:tplc="04090003" w:tentative="1">
+      <w:start w:val="1"/>
+      <w:numFmt w:val="bullet"/>
+      <w:lvlText w:val="o"/>
+      <w:lvlJc w:val="left"/>
+      <w:pPr>
+        <w:ind w:left="5760" w:hanging="360"/>
+      </w:pPr>
+      <w:rPr>
+        <w:rFonts w:ascii="Courier New" w:hAnsi="Courier New" w:cs="Courier New" w:hint="default"/>
+      </w:rPr>
+    </w:lvl>
+    <w:lvl w:ilvl="8" w:tplc="04090005" w:tentative="1">
+      <w:start w:val="1"/>
+      <w:numFmt w:val="bullet"/>
+      <w:lvlText w:val=""/>
+      <w:lvlJc w:val="left"/>
+      <w:pPr>
+        <w:ind w:left="6480" w:hanging="360"/>
+      </w:pPr>
+      <w:rPr>
+        <w:rFonts w:ascii="Wingdings" w:hAnsi="Wingdings" w:hint="default"/>
+      </w:rPr>
+    </w:lvl>
+  </w:abstractNum>
+  <w:num w:numId="1">
+    <w:abstractNumId w:val="0"/>
+  </w:num>
+  <w:num w:numId="2">
+    <w:abstractNumId w:val="1"/>
+  </w:num>
+  <w:num w:numId="3">
+    <w:abstractNumId w:val="2"/>
+  </w:num>
+  <w:num w:numId="4">
+    <w:abstractNumId w:val="4"/>
+  </w:num>
+  <w:num w:numId="5">
+    <w:abstractNumId w:val="3"/>
+  </w:num>
+</w:numbering>
 </file>
 
 <file path=word/styles.xml><?xml version="1.0" encoding="utf-8"?>
@@ -513,7 +1730,6 @@
   <w:style w:type="character" w:default="1" w:styleId="DefaultParagraphFont">
     <w:name w:val="Default Paragraph Font"/>
     <w:uiPriority w:val="1"/>
-    <w:semiHidden/>
     <w:unhideWhenUsed/>
   </w:style>
   <w:style w:type="table" w:default="1" w:styleId="TableNormal">
@@ -536,6 +1752,17 @@
     <w:uiPriority w:val="99"/>
     <w:semiHidden/>
     <w:unhideWhenUsed/>
+  </w:style>
+  <w:style w:type="paragraph" w:styleId="ListParagraph">
+    <w:name w:val="List Paragraph"/>
+    <w:basedOn w:val="Normal"/>
+    <w:uiPriority w:val="34"/>
+    <w:qFormat/>
+    <w:rsid w:val="00EF2544"/>
+    <w:pPr>
+      <w:ind w:left="720"/>
+      <w:contextualSpacing/>
+    </w:pPr>
   </w:style>
 </w:styles>
 </file>

</xml_diff>

<commit_message>
Added all questions and formatted
</commit_message>
<xml_diff>
--- a/Lab2/Lab2_Writeup.docx
+++ b/Lab2/Lab2_Writeup.docx
@@ -153,6 +153,32 @@
         </w:rPr>
         <w:t xml:space="preserve">My IP address is </w:t>
       </w:r>
+      <w:r>
+        <w:rPr>
+          <w:rFonts w:ascii="Times New Roman" w:hAnsi="Times New Roman" w:cs="Times New Roman"/>
+        </w:rPr>
+        <w:t>10.204.0.68, with a hostname kali</w:t>
+      </w:r>
+    </w:p>
+    <w:p>
+      <w:pPr>
+        <w:pStyle w:val="ListParagraph"/>
+        <w:numPr>
+          <w:ilvl w:val="0"/>
+          <w:numId w:val="4"/>
+        </w:numPr>
+        <w:rPr>
+          <w:rFonts w:ascii="Times New Roman" w:hAnsi="Times New Roman" w:cs="Times New Roman"/>
+        </w:rPr>
+      </w:pPr>
+      <w:r>
+        <w:rPr>
+          <w:rFonts w:ascii="Times New Roman" w:hAnsi="Times New Roman" w:cs="Times New Roman"/>
+        </w:rPr>
+        <w:t>My partner’s IP address is 10.204.0.51, with a hostname of kali</w:t>
+      </w:r>
+      <w:bookmarkStart w:id="0" w:name="_GoBack"/>
+      <w:bookmarkEnd w:id="0"/>
     </w:p>
     <w:p>
       <w:pPr>
@@ -843,8 +869,320 @@
         </w:rPr>
         <w:t>List all (including hidden) shares offered on your local machine.</w:t>
       </w:r>
-      <w:bookmarkStart w:id="0" w:name="_GoBack"/>
-      <w:bookmarkEnd w:id="0"/>
+    </w:p>
+    <w:p>
+      <w:pPr>
+        <w:pStyle w:val="ListParagraph"/>
+        <w:numPr>
+          <w:ilvl w:val="0"/>
+          <w:numId w:val="1"/>
+        </w:numPr>
+        <w:rPr>
+          <w:rFonts w:ascii="Times New Roman" w:hAnsi="Times New Roman" w:cs="Times New Roman"/>
+        </w:rPr>
+      </w:pPr>
+      <w:r>
+        <w:rPr>
+          <w:rFonts w:ascii="Times New Roman" w:hAnsi="Times New Roman" w:cs="Times New Roman"/>
+        </w:rPr>
+        <w:t>List the users on your local machine.</w:t>
+      </w:r>
+    </w:p>
+    <w:p>
+      <w:pPr>
+        <w:pStyle w:val="ListParagraph"/>
+        <w:numPr>
+          <w:ilvl w:val="0"/>
+          <w:numId w:val="1"/>
+        </w:numPr>
+        <w:rPr>
+          <w:rFonts w:ascii="Times New Roman" w:hAnsi="Times New Roman" w:cs="Times New Roman"/>
+        </w:rPr>
+      </w:pPr>
+      <w:r>
+        <w:rPr>
+          <w:rFonts w:ascii="Times New Roman" w:hAnsi="Times New Roman" w:cs="Times New Roman"/>
+        </w:rPr>
+        <w:t>List the account settings on your local machine.</w:t>
+      </w:r>
+    </w:p>
+    <w:p>
+      <w:pPr>
+        <w:pStyle w:val="ListParagraph"/>
+        <w:numPr>
+          <w:ilvl w:val="0"/>
+          <w:numId w:val="1"/>
+        </w:numPr>
+        <w:rPr>
+          <w:rFonts w:ascii="Times New Roman" w:hAnsi="Times New Roman" w:cs="Times New Roman"/>
+        </w:rPr>
+      </w:pPr>
+      <w:r>
+        <w:rPr>
+          <w:rFonts w:ascii="Times New Roman" w:hAnsi="Times New Roman" w:cs="Times New Roman"/>
+        </w:rPr>
+        <w:t>Using Server Message Block (SMB) and Windows Explorer, connect to the machine called SMB#.m4i.local where # is your team number. Provide screenshots of the windows/commands used. Which folders are being shared? What transport protocol and port is the SMB server using? Provide a Wireshark screenshot of your computer using the protocol and port listed; filter your Wireshark capture to only include frames involved. What is the secret message found on the target?</w:t>
+      </w:r>
+    </w:p>
+    <w:p>
+      <w:pPr>
+        <w:rPr>
+          <w:rFonts w:ascii="Times New Roman" w:hAnsi="Times New Roman" w:cs="Times New Roman"/>
+          <w:b/>
+          <w:sz w:val="28"/>
+        </w:rPr>
+      </w:pPr>
+      <w:r>
+        <w:rPr>
+          <w:rFonts w:ascii="Times New Roman" w:hAnsi="Times New Roman" w:cs="Times New Roman"/>
+          <w:b/>
+          <w:sz w:val="28"/>
+        </w:rPr>
+        <w:t>Extended Reconnaissance and Scanning:</w:t>
+      </w:r>
+    </w:p>
+    <w:p>
+      <w:pPr>
+        <w:pStyle w:val="ListParagraph"/>
+        <w:numPr>
+          <w:ilvl w:val="0"/>
+          <w:numId w:val="1"/>
+        </w:numPr>
+        <w:rPr>
+          <w:rFonts w:ascii="Times New Roman" w:hAnsi="Times New Roman" w:cs="Times New Roman"/>
+        </w:rPr>
+      </w:pPr>
+      <w:r>
+        <w:rPr>
+          <w:rFonts w:ascii="Times New Roman" w:hAnsi="Times New Roman" w:cs="Times New Roman"/>
+        </w:rPr>
+        <w:t xml:space="preserve">The Air Force has developed a new </w:t>
+      </w:r>
+      <w:proofErr w:type="spellStart"/>
+      <w:r>
+        <w:rPr>
+          <w:rFonts w:ascii="Times New Roman" w:hAnsi="Times New Roman" w:cs="Times New Roman"/>
+        </w:rPr>
+        <w:t>cyber attack</w:t>
+      </w:r>
+      <w:proofErr w:type="spellEnd"/>
+      <w:r>
+        <w:rPr>
+          <w:rFonts w:ascii="Times New Roman" w:hAnsi="Times New Roman" w:cs="Times New Roman"/>
+        </w:rPr>
+        <w:t xml:space="preserve"> tool. Your assignment is to find the phrase used to activate the tool. This phrase is contained in a file with a name starting with “flag”. In answering each step, provide detailed instructions or commands used as well as screenshots for each step. In order to actually view the file, you are only authorized to use a command shell; you may not use any other Windows utilities like Windows Explorer. At this point in the course, I do not expect you to crack passwords; therefore, I provide the following hints:</w:t>
+      </w:r>
+    </w:p>
+    <w:p>
+      <w:pPr>
+        <w:pStyle w:val="ListParagraph"/>
+        <w:numPr>
+          <w:ilvl w:val="0"/>
+          <w:numId w:val="4"/>
+        </w:numPr>
+        <w:rPr>
+          <w:rFonts w:ascii="Times New Roman" w:hAnsi="Times New Roman" w:cs="Times New Roman"/>
+        </w:rPr>
+      </w:pPr>
+      <w:r>
+        <w:rPr>
+          <w:rFonts w:ascii="Times New Roman" w:hAnsi="Times New Roman" w:cs="Times New Roman"/>
+        </w:rPr>
+        <w:t>This computer is on the same subnet as SMB#.m4i.local computers.</w:t>
+      </w:r>
+    </w:p>
+    <w:p>
+      <w:pPr>
+        <w:pStyle w:val="ListParagraph"/>
+        <w:numPr>
+          <w:ilvl w:val="0"/>
+          <w:numId w:val="4"/>
+        </w:numPr>
+        <w:rPr>
+          <w:rFonts w:ascii="Times New Roman" w:hAnsi="Times New Roman" w:cs="Times New Roman"/>
+        </w:rPr>
+      </w:pPr>
+      <w:r>
+        <w:rPr>
+          <w:rFonts w:ascii="Times New Roman" w:hAnsi="Times New Roman" w:cs="Times New Roman"/>
+        </w:rPr>
+        <w:t>Users are lazy and often use a password that is the same as their username or one of the top 10 worst passwords.</w:t>
+      </w:r>
+    </w:p>
+    <w:p>
+      <w:pPr>
+        <w:pStyle w:val="ListParagraph"/>
+        <w:numPr>
+          <w:ilvl w:val="0"/>
+          <w:numId w:val="4"/>
+        </w:numPr>
+        <w:rPr>
+          <w:rFonts w:ascii="Times New Roman" w:hAnsi="Times New Roman" w:cs="Times New Roman"/>
+        </w:rPr>
+      </w:pPr>
+      <w:r>
+        <w:rPr>
+          <w:rFonts w:ascii="Times New Roman" w:hAnsi="Times New Roman" w:cs="Times New Roman"/>
+        </w:rPr>
+        <w:t xml:space="preserve">The </w:t>
+      </w:r>
+      <w:proofErr w:type="spellStart"/>
+      <w:r>
+        <w:rPr>
+          <w:rFonts w:ascii="Times New Roman" w:hAnsi="Times New Roman" w:cs="Times New Roman"/>
+        </w:rPr>
+        <w:t>cyber attack</w:t>
+      </w:r>
+      <w:proofErr w:type="spellEnd"/>
+      <w:r>
+        <w:rPr>
+          <w:rFonts w:ascii="Times New Roman" w:hAnsi="Times New Roman" w:cs="Times New Roman"/>
+        </w:rPr>
+        <w:t xml:space="preserve"> tool installation process created a listening socket on TCP/33333.</w:t>
+      </w:r>
+    </w:p>
+    <w:p>
+      <w:pPr>
+        <w:pStyle w:val="ListParagraph"/>
+        <w:numPr>
+          <w:ilvl w:val="0"/>
+          <w:numId w:val="4"/>
+        </w:numPr>
+        <w:rPr>
+          <w:rFonts w:ascii="Times New Roman" w:hAnsi="Times New Roman" w:cs="Times New Roman"/>
+        </w:rPr>
+      </w:pPr>
+      <w:r>
+        <w:rPr>
+          <w:rFonts w:ascii="Times New Roman" w:hAnsi="Times New Roman" w:cs="Times New Roman"/>
+        </w:rPr>
+        <w:t xml:space="preserve">The following accounts are typical for Windows systems are not of interest for this lab:  Administrator, Guest, </w:t>
+      </w:r>
+      <w:proofErr w:type="spellStart"/>
+      <w:r>
+        <w:rPr>
+          <w:rFonts w:ascii="Times New Roman" w:hAnsi="Times New Roman" w:cs="Times New Roman"/>
+        </w:rPr>
+        <w:t>HelpAssistant</w:t>
+      </w:r>
+      <w:proofErr w:type="spellEnd"/>
+      <w:r>
+        <w:rPr>
+          <w:rFonts w:ascii="Times New Roman" w:hAnsi="Times New Roman" w:cs="Times New Roman"/>
+        </w:rPr>
+        <w:t>, and any account with “Support” in the name.</w:t>
+      </w:r>
+    </w:p>
+    <w:p>
+      <w:pPr>
+        <w:pStyle w:val="ListParagraph"/>
+        <w:numPr>
+          <w:ilvl w:val="1"/>
+          <w:numId w:val="1"/>
+        </w:numPr>
+        <w:rPr>
+          <w:rFonts w:ascii="Times New Roman" w:hAnsi="Times New Roman" w:cs="Times New Roman"/>
+        </w:rPr>
+      </w:pPr>
+      <w:r>
+        <w:rPr>
+          <w:rFonts w:ascii="Times New Roman" w:hAnsi="Times New Roman" w:cs="Times New Roman"/>
+        </w:rPr>
+        <w:t>What is the name, IP address, and operating system (and version) of this mysterious computer?</w:t>
+      </w:r>
+    </w:p>
+    <w:p>
+      <w:pPr>
+        <w:pStyle w:val="ListParagraph"/>
+        <w:numPr>
+          <w:ilvl w:val="1"/>
+          <w:numId w:val="1"/>
+        </w:numPr>
+        <w:rPr>
+          <w:rFonts w:ascii="Times New Roman" w:hAnsi="Times New Roman" w:cs="Times New Roman"/>
+        </w:rPr>
+      </w:pPr>
+      <w:r>
+        <w:rPr>
+          <w:rFonts w:ascii="Times New Roman" w:hAnsi="Times New Roman" w:cs="Times New Roman"/>
+        </w:rPr>
+        <w:t>Identify shares on this machine.  Provide a screenshot of your results.</w:t>
+      </w:r>
+    </w:p>
+    <w:p>
+      <w:pPr>
+        <w:pStyle w:val="ListParagraph"/>
+        <w:numPr>
+          <w:ilvl w:val="1"/>
+          <w:numId w:val="1"/>
+        </w:numPr>
+        <w:rPr>
+          <w:rFonts w:ascii="Times New Roman" w:hAnsi="Times New Roman" w:cs="Times New Roman"/>
+        </w:rPr>
+      </w:pPr>
+      <w:r>
+        <w:rPr>
+          <w:rFonts w:ascii="Times New Roman" w:hAnsi="Times New Roman" w:cs="Times New Roman"/>
+        </w:rPr>
+        <w:t>Find the secret phrase contained in the file located in the shared folder.  List the exact instructions you used to find your answer.  Provide a screenshot showing the phrase.</w:t>
+      </w:r>
+    </w:p>
+    <w:p>
+      <w:pPr>
+        <w:rPr>
+          <w:rFonts w:ascii="Times New Roman" w:hAnsi="Times New Roman" w:cs="Times New Roman"/>
+          <w:b/>
+          <w:sz w:val="28"/>
+        </w:rPr>
+      </w:pPr>
+      <w:r>
+        <w:rPr>
+          <w:rFonts w:ascii="Times New Roman" w:hAnsi="Times New Roman" w:cs="Times New Roman"/>
+          <w:b/>
+          <w:sz w:val="28"/>
+        </w:rPr>
+        <w:lastRenderedPageBreak/>
+        <w:t>General Observations:</w:t>
+      </w:r>
+    </w:p>
+    <w:p>
+      <w:pPr>
+        <w:rPr>
+          <w:rFonts w:ascii="Times New Roman" w:hAnsi="Times New Roman" w:cs="Times New Roman"/>
+        </w:rPr>
+      </w:pPr>
+      <w:r>
+        <w:rPr>
+          <w:rFonts w:ascii="Times New Roman" w:hAnsi="Times New Roman" w:cs="Times New Roman"/>
+        </w:rPr>
+        <w:t xml:space="preserve">How long did it take you to complete the lab? </w:t>
+      </w:r>
+    </w:p>
+    <w:p>
+      <w:pPr>
+        <w:rPr>
+          <w:rFonts w:ascii="Times New Roman" w:hAnsi="Times New Roman" w:cs="Times New Roman"/>
+        </w:rPr>
+      </w:pPr>
+      <w:r>
+        <w:rPr>
+          <w:rFonts w:ascii="Times New Roman" w:hAnsi="Times New Roman" w:cs="Times New Roman"/>
+        </w:rPr>
+        <w:t xml:space="preserve">Was it an appropriate length lab? </w:t>
+      </w:r>
+    </w:p>
+    <w:p>
+      <w:pPr>
+        <w:rPr>
+          <w:rFonts w:ascii="Times New Roman" w:hAnsi="Times New Roman" w:cs="Times New Roman"/>
+        </w:rPr>
+      </w:pPr>
+      <w:r>
+        <w:rPr>
+          <w:rFonts w:ascii="Times New Roman" w:hAnsi="Times New Roman" w:cs="Times New Roman"/>
+        </w:rPr>
+        <w:t>What corrections and or improvements do you suggest for this lab? Please be very specific, and if you add new material, provide the exact wording and instructions you would give to future students in the new lab handout. You may cross out and edit the text of the lab on previous pages to make minor corrections/suggestions.</w:t>
+      </w:r>
     </w:p>
     <w:sectPr>
       <w:pgSz w:w="12240" w:h="15840"/>
@@ -861,7 +1199,7 @@
   <w:abstractNum w:abstractNumId="0" w15:restartNumberingAfterBreak="0">
     <w:nsid w:val="1D173B43"/>
     <w:multiLevelType w:val="hybridMultilevel"/>
-    <w:tmpl w:val="B5589710"/>
+    <w:tmpl w:val="FE3256F2"/>
     <w:lvl w:ilvl="0" w:tplc="0409000F">
       <w:start w:val="1"/>
       <w:numFmt w:val="decimal"/>
@@ -1031,6 +1369,92 @@
     </w:lvl>
   </w:abstractNum>
   <w:abstractNum w:abstractNumId="2" w15:restartNumberingAfterBreak="0">
+    <w:nsid w:val="2550153E"/>
+    <w:multiLevelType w:val="hybridMultilevel"/>
+    <w:tmpl w:val="3FEE0712"/>
+    <w:lvl w:ilvl="0" w:tplc="0409000F">
+      <w:start w:val="1"/>
+      <w:numFmt w:val="decimal"/>
+      <w:lvlText w:val="%1."/>
+      <w:lvlJc w:val="left"/>
+      <w:pPr>
+        <w:ind w:left="720" w:hanging="360"/>
+      </w:pPr>
+    </w:lvl>
+    <w:lvl w:ilvl="1" w:tplc="04090019" w:tentative="1">
+      <w:start w:val="1"/>
+      <w:numFmt w:val="lowerLetter"/>
+      <w:lvlText w:val="%2."/>
+      <w:lvlJc w:val="left"/>
+      <w:pPr>
+        <w:ind w:left="1440" w:hanging="360"/>
+      </w:pPr>
+    </w:lvl>
+    <w:lvl w:ilvl="2" w:tplc="0409001B" w:tentative="1">
+      <w:start w:val="1"/>
+      <w:numFmt w:val="lowerRoman"/>
+      <w:lvlText w:val="%3."/>
+      <w:lvlJc w:val="right"/>
+      <w:pPr>
+        <w:ind w:left="2160" w:hanging="180"/>
+      </w:pPr>
+    </w:lvl>
+    <w:lvl w:ilvl="3" w:tplc="0409000F" w:tentative="1">
+      <w:start w:val="1"/>
+      <w:numFmt w:val="decimal"/>
+      <w:lvlText w:val="%4."/>
+      <w:lvlJc w:val="left"/>
+      <w:pPr>
+        <w:ind w:left="2880" w:hanging="360"/>
+      </w:pPr>
+    </w:lvl>
+    <w:lvl w:ilvl="4" w:tplc="04090019" w:tentative="1">
+      <w:start w:val="1"/>
+      <w:numFmt w:val="lowerLetter"/>
+      <w:lvlText w:val="%5."/>
+      <w:lvlJc w:val="left"/>
+      <w:pPr>
+        <w:ind w:left="3600" w:hanging="360"/>
+      </w:pPr>
+    </w:lvl>
+    <w:lvl w:ilvl="5" w:tplc="0409001B" w:tentative="1">
+      <w:start w:val="1"/>
+      <w:numFmt w:val="lowerRoman"/>
+      <w:lvlText w:val="%6."/>
+      <w:lvlJc w:val="right"/>
+      <w:pPr>
+        <w:ind w:left="4320" w:hanging="180"/>
+      </w:pPr>
+    </w:lvl>
+    <w:lvl w:ilvl="6" w:tplc="0409000F" w:tentative="1">
+      <w:start w:val="1"/>
+      <w:numFmt w:val="decimal"/>
+      <w:lvlText w:val="%7."/>
+      <w:lvlJc w:val="left"/>
+      <w:pPr>
+        <w:ind w:left="5040" w:hanging="360"/>
+      </w:pPr>
+    </w:lvl>
+    <w:lvl w:ilvl="7" w:tplc="04090019" w:tentative="1">
+      <w:start w:val="1"/>
+      <w:numFmt w:val="lowerLetter"/>
+      <w:lvlText w:val="%8."/>
+      <w:lvlJc w:val="left"/>
+      <w:pPr>
+        <w:ind w:left="5760" w:hanging="360"/>
+      </w:pPr>
+    </w:lvl>
+    <w:lvl w:ilvl="8" w:tplc="0409001B" w:tentative="1">
+      <w:start w:val="1"/>
+      <w:numFmt w:val="lowerRoman"/>
+      <w:lvlText w:val="%9."/>
+      <w:lvlJc w:val="right"/>
+      <w:pPr>
+        <w:ind w:left="6480" w:hanging="180"/>
+      </w:pPr>
+    </w:lvl>
+  </w:abstractNum>
+  <w:abstractNum w:abstractNumId="3" w15:restartNumberingAfterBreak="0">
     <w:nsid w:val="2E785DA4"/>
     <w:multiLevelType w:val="hybridMultilevel"/>
     <w:tmpl w:val="29A617D8"/>
@@ -1116,7 +1540,7 @@
       </w:pPr>
     </w:lvl>
   </w:abstractNum>
-  <w:abstractNum w:abstractNumId="3" w15:restartNumberingAfterBreak="0">
+  <w:abstractNum w:abstractNumId="4" w15:restartNumberingAfterBreak="0">
     <w:nsid w:val="35623F21"/>
     <w:multiLevelType w:val="hybridMultilevel"/>
     <w:tmpl w:val="12222A94"/>
@@ -1202,10 +1626,96 @@
       </w:pPr>
     </w:lvl>
   </w:abstractNum>
-  <w:abstractNum w:abstractNumId="4" w15:restartNumberingAfterBreak="0">
+  <w:abstractNum w:abstractNumId="5" w15:restartNumberingAfterBreak="0">
+    <w:nsid w:val="65374C9C"/>
+    <w:multiLevelType w:val="hybridMultilevel"/>
+    <w:tmpl w:val="2A7AFF06"/>
+    <w:lvl w:ilvl="0" w:tplc="0409000F">
+      <w:start w:val="1"/>
+      <w:numFmt w:val="decimal"/>
+      <w:lvlText w:val="%1."/>
+      <w:lvlJc w:val="left"/>
+      <w:pPr>
+        <w:ind w:left="720" w:hanging="360"/>
+      </w:pPr>
+    </w:lvl>
+    <w:lvl w:ilvl="1" w:tplc="04090019">
+      <w:start w:val="1"/>
+      <w:numFmt w:val="lowerLetter"/>
+      <w:lvlText w:val="%2."/>
+      <w:lvlJc w:val="left"/>
+      <w:pPr>
+        <w:ind w:left="1440" w:hanging="360"/>
+      </w:pPr>
+    </w:lvl>
+    <w:lvl w:ilvl="2" w:tplc="0409001B" w:tentative="1">
+      <w:start w:val="1"/>
+      <w:numFmt w:val="lowerRoman"/>
+      <w:lvlText w:val="%3."/>
+      <w:lvlJc w:val="right"/>
+      <w:pPr>
+        <w:ind w:left="2160" w:hanging="180"/>
+      </w:pPr>
+    </w:lvl>
+    <w:lvl w:ilvl="3" w:tplc="0409000F" w:tentative="1">
+      <w:start w:val="1"/>
+      <w:numFmt w:val="decimal"/>
+      <w:lvlText w:val="%4."/>
+      <w:lvlJc w:val="left"/>
+      <w:pPr>
+        <w:ind w:left="2880" w:hanging="360"/>
+      </w:pPr>
+    </w:lvl>
+    <w:lvl w:ilvl="4" w:tplc="04090019" w:tentative="1">
+      <w:start w:val="1"/>
+      <w:numFmt w:val="lowerLetter"/>
+      <w:lvlText w:val="%5."/>
+      <w:lvlJc w:val="left"/>
+      <w:pPr>
+        <w:ind w:left="3600" w:hanging="360"/>
+      </w:pPr>
+    </w:lvl>
+    <w:lvl w:ilvl="5" w:tplc="0409001B" w:tentative="1">
+      <w:start w:val="1"/>
+      <w:numFmt w:val="lowerRoman"/>
+      <w:lvlText w:val="%6."/>
+      <w:lvlJc w:val="right"/>
+      <w:pPr>
+        <w:ind w:left="4320" w:hanging="180"/>
+      </w:pPr>
+    </w:lvl>
+    <w:lvl w:ilvl="6" w:tplc="0409000F" w:tentative="1">
+      <w:start w:val="1"/>
+      <w:numFmt w:val="decimal"/>
+      <w:lvlText w:val="%7."/>
+      <w:lvlJc w:val="left"/>
+      <w:pPr>
+        <w:ind w:left="5040" w:hanging="360"/>
+      </w:pPr>
+    </w:lvl>
+    <w:lvl w:ilvl="7" w:tplc="04090019" w:tentative="1">
+      <w:start w:val="1"/>
+      <w:numFmt w:val="lowerLetter"/>
+      <w:lvlText w:val="%8."/>
+      <w:lvlJc w:val="left"/>
+      <w:pPr>
+        <w:ind w:left="5760" w:hanging="360"/>
+      </w:pPr>
+    </w:lvl>
+    <w:lvl w:ilvl="8" w:tplc="0409001B" w:tentative="1">
+      <w:start w:val="1"/>
+      <w:numFmt w:val="lowerRoman"/>
+      <w:lvlText w:val="%9."/>
+      <w:lvlJc w:val="right"/>
+      <w:pPr>
+        <w:ind w:left="6480" w:hanging="180"/>
+      </w:pPr>
+    </w:lvl>
+  </w:abstractNum>
+  <w:abstractNum w:abstractNumId="6" w15:restartNumberingAfterBreak="0">
     <w:nsid w:val="7D5572D8"/>
     <w:multiLevelType w:val="hybridMultilevel"/>
-    <w:tmpl w:val="51DA7288"/>
+    <w:tmpl w:val="521C6B14"/>
     <w:lvl w:ilvl="0" w:tplc="04090001">
       <w:start w:val="1"/>
       <w:numFmt w:val="bullet"/>
@@ -1218,7 +1728,7 @@
         <w:rFonts w:ascii="Symbol" w:hAnsi="Symbol" w:hint="default"/>
       </w:rPr>
     </w:lvl>
-    <w:lvl w:ilvl="1" w:tplc="04090003" w:tentative="1">
+    <w:lvl w:ilvl="1" w:tplc="04090003">
       <w:start w:val="1"/>
       <w:numFmt w:val="bullet"/>
       <w:lvlText w:val="o"/>
@@ -1322,13 +1832,19 @@
     <w:abstractNumId w:val="1"/>
   </w:num>
   <w:num w:numId="3">
+    <w:abstractNumId w:val="3"/>
+  </w:num>
+  <w:num w:numId="4">
+    <w:abstractNumId w:val="6"/>
+  </w:num>
+  <w:num w:numId="5">
+    <w:abstractNumId w:val="4"/>
+  </w:num>
+  <w:num w:numId="6">
     <w:abstractNumId w:val="2"/>
   </w:num>
-  <w:num w:numId="4">
-    <w:abstractNumId w:val="4"/>
-  </w:num>
-  <w:num w:numId="5">
-    <w:abstractNumId w:val="3"/>
+  <w:num w:numId="7">
+    <w:abstractNumId w:val="5"/>
   </w:num>
 </w:numbering>
 </file>

</xml_diff>

<commit_message>
Write up complete for Task 1
</commit_message>
<xml_diff>
--- a/Lab2/Lab2_Writeup.docx
+++ b/Lab2/Lab2_Writeup.docx
@@ -150,6 +150,201 @@
       <w:r>
         <w:rPr>
           <w:rFonts w:ascii="Times New Roman" w:hAnsi="Times New Roman" w:cs="Times New Roman"/>
+          <w:noProof/>
+        </w:rPr>
+        <mc:AlternateContent>
+          <mc:Choice Requires="wpg">
+            <w:drawing>
+              <wp:anchor distT="0" distB="0" distL="114300" distR="114300" simplePos="0" relativeHeight="251656192" behindDoc="0" locked="0" layoutInCell="1" allowOverlap="1">
+                <wp:simplePos x="0" y="0"/>
+                <wp:positionH relativeFrom="margin">
+                  <wp:posOffset>20955</wp:posOffset>
+                </wp:positionH>
+                <wp:positionV relativeFrom="paragraph">
+                  <wp:posOffset>283845</wp:posOffset>
+                </wp:positionV>
+                <wp:extent cx="5836920" cy="3380740"/>
+                <wp:effectExtent l="0" t="0" r="0" b="10160"/>
+                <wp:wrapTopAndBottom/>
+                <wp:docPr id="5" name="Group 5"/>
+                <wp:cNvGraphicFramePr/>
+                <a:graphic xmlns:a="http://schemas.openxmlformats.org/drawingml/2006/main">
+                  <a:graphicData uri="http://schemas.microsoft.com/office/word/2010/wordprocessingGroup">
+                    <wpg:wgp>
+                      <wpg:cNvGrpSpPr/>
+                      <wpg:grpSpPr>
+                        <a:xfrm>
+                          <a:off x="0" y="0"/>
+                          <a:ext cx="5836920" cy="3380740"/>
+                          <a:chOff x="0" y="0"/>
+                          <a:chExt cx="5943600" cy="3620135"/>
+                        </a:xfrm>
+                      </wpg:grpSpPr>
+                      <pic:pic xmlns:pic="http://schemas.openxmlformats.org/drawingml/2006/picture">
+                        <pic:nvPicPr>
+                          <pic:cNvPr id="1" name="Picture 1" descr="D:\Users\mhayden\Documents\ProjectFiles\Lab2\Screenshots\host_ip_hostname.png"/>
+                          <pic:cNvPicPr>
+                            <a:picLocks noChangeAspect="1"/>
+                          </pic:cNvPicPr>
+                        </pic:nvPicPr>
+                        <pic:blipFill>
+                          <a:blip r:embed="rId5">
+                            <a:extLst>
+                              <a:ext uri="{28A0092B-C50C-407E-A947-70E740481C1C}">
+                                <a14:useLocalDpi xmlns:a14="http://schemas.microsoft.com/office/drawing/2010/main" val="0"/>
+                              </a:ext>
+                            </a:extLst>
+                          </a:blip>
+                          <a:srcRect/>
+                          <a:stretch>
+                            <a:fillRect/>
+                          </a:stretch>
+                        </pic:blipFill>
+                        <pic:spPr bwMode="auto">
+                          <a:xfrm>
+                            <a:off x="0" y="0"/>
+                            <a:ext cx="5943600" cy="3620135"/>
+                          </a:xfrm>
+                          <a:prstGeom prst="rect">
+                            <a:avLst/>
+                          </a:prstGeom>
+                          <a:noFill/>
+                          <a:ln>
+                            <a:noFill/>
+                          </a:ln>
+                        </pic:spPr>
+                      </pic:pic>
+                      <wps:wsp>
+                        <wps:cNvPr id="2" name="Rectangle 2"/>
+                        <wps:cNvSpPr/>
+                        <wps:spPr>
+                          <a:xfrm>
+                            <a:off x="637953" y="297712"/>
+                            <a:ext cx="1446028" cy="202018"/>
+                          </a:xfrm>
+                          <a:prstGeom prst="rect">
+                            <a:avLst/>
+                          </a:prstGeom>
+                          <a:noFill/>
+                          <a:ln w="28575">
+                            <a:solidFill>
+                              <a:srgbClr val="FF0000"/>
+                            </a:solidFill>
+                          </a:ln>
+                        </wps:spPr>
+                        <wps:style>
+                          <a:lnRef idx="2">
+                            <a:schemeClr val="accent1">
+                              <a:shade val="50000"/>
+                            </a:schemeClr>
+                          </a:lnRef>
+                          <a:fillRef idx="1">
+                            <a:schemeClr val="accent1"/>
+                          </a:fillRef>
+                          <a:effectRef idx="0">
+                            <a:schemeClr val="accent1"/>
+                          </a:effectRef>
+                          <a:fontRef idx="minor">
+                            <a:schemeClr val="lt1"/>
+                          </a:fontRef>
+                        </wps:style>
+                        <wps:bodyPr rot="0" spcFirstLastPara="0" vertOverflow="overflow" horzOverflow="overflow" vert="horz" wrap="square" lIns="91440" tIns="45720" rIns="91440" bIns="45720" numCol="1" spcCol="0" rtlCol="0" fromWordArt="0" anchor="ctr" anchorCtr="0" forceAA="0" compatLnSpc="1">
+                          <a:prstTxWarp prst="textNoShape">
+                            <a:avLst/>
+                          </a:prstTxWarp>
+                          <a:noAutofit/>
+                        </wps:bodyPr>
+                      </wps:wsp>
+                      <wps:wsp>
+                        <wps:cNvPr id="3" name="Rectangle 3"/>
+                        <wps:cNvSpPr/>
+                        <wps:spPr>
+                          <a:xfrm>
+                            <a:off x="21265" y="3157870"/>
+                            <a:ext cx="3795823" cy="446479"/>
+                          </a:xfrm>
+                          <a:prstGeom prst="rect">
+                            <a:avLst/>
+                          </a:prstGeom>
+                          <a:noFill/>
+                          <a:ln w="28575">
+                            <a:solidFill>
+                              <a:srgbClr val="FF0000"/>
+                            </a:solidFill>
+                          </a:ln>
+                        </wps:spPr>
+                        <wps:style>
+                          <a:lnRef idx="2">
+                            <a:schemeClr val="accent1">
+                              <a:shade val="50000"/>
+                            </a:schemeClr>
+                          </a:lnRef>
+                          <a:fillRef idx="1">
+                            <a:schemeClr val="accent1"/>
+                          </a:fillRef>
+                          <a:effectRef idx="0">
+                            <a:schemeClr val="accent1"/>
+                          </a:effectRef>
+                          <a:fontRef idx="minor">
+                            <a:schemeClr val="lt1"/>
+                          </a:fontRef>
+                        </wps:style>
+                        <wps:bodyPr rot="0" spcFirstLastPara="0" vertOverflow="overflow" horzOverflow="overflow" vert="horz" wrap="square" lIns="91440" tIns="45720" rIns="91440" bIns="45720" numCol="1" spcCol="0" rtlCol="0" fromWordArt="0" anchor="ctr" anchorCtr="0" forceAA="0" compatLnSpc="1">
+                          <a:prstTxWarp prst="textNoShape">
+                            <a:avLst/>
+                          </a:prstTxWarp>
+                          <a:noAutofit/>
+                        </wps:bodyPr>
+                      </wps:wsp>
+                    </wpg:wgp>
+                  </a:graphicData>
+                </a:graphic>
+                <wp14:sizeRelH relativeFrom="margin">
+                  <wp14:pctWidth>0</wp14:pctWidth>
+                </wp14:sizeRelH>
+                <wp14:sizeRelV relativeFrom="margin">
+                  <wp14:pctHeight>0</wp14:pctHeight>
+                </wp14:sizeRelV>
+              </wp:anchor>
+            </w:drawing>
+          </mc:Choice>
+          <mc:Fallback>
+            <w:pict>
+              <v:group w14:anchorId="4599CAEC" id="Group 5" o:spid="_x0000_s1026" style="position:absolute;margin-left:1.65pt;margin-top:22.35pt;width:459.6pt;height:266.2pt;z-index:251656192;mso-position-horizontal-relative:margin;mso-width-relative:margin;mso-height-relative:margin" coordsize="59436,36201" o:gfxdata="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">
+                <v:shapetype id="_x0000_t75" coordsize="21600,21600" o:spt="75" o:preferrelative="t" path="m@4@5l@4@11@9@11@9@5xe" filled="f" stroked="f">
+                  <v:stroke joinstyle="miter"/>
+                  <v:formulas>
+                    <v:f eqn="if lineDrawn pixelLineWidth 0"/>
+                    <v:f eqn="sum @0 1 0"/>
+                    <v:f eqn="sum 0 0 @1"/>
+                    <v:f eqn="prod @2 1 2"/>
+                    <v:f eqn="prod @3 21600 pixelWidth"/>
+                    <v:f eqn="prod @3 21600 pixelHeight"/>
+                    <v:f eqn="sum @0 0 1"/>
+                    <v:f eqn="prod @6 1 2"/>
+                    <v:f eqn="prod @7 21600 pixelWidth"/>
+                    <v:f eqn="sum @8 21600 0"/>
+                    <v:f eqn="prod @7 21600 pixelHeight"/>
+                    <v:f eqn="sum @10 21600 0"/>
+                  </v:formulas>
+                  <v:path o:extrusionok="f" gradientshapeok="t" o:connecttype="rect"/>
+                  <o:lock v:ext="edit" aspectratio="t"/>
+                </v:shapetype>
+                <v:shape id="Picture 1" o:spid="_x0000_s1027" type="#_x0000_t75" style="position:absolute;width:59436;height:36201;visibility:visible;mso-wrap-style:square" o:gfxdata="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">
+                  <v:imagedata r:id="rId6" o:title="host_ip_hostname"/>
+                  <v:path arrowok="t"/>
+                </v:shape>
+                <v:rect id="Rectangle 2" o:spid="_x0000_s1028" style="position:absolute;left:6379;top:2977;width:14460;height:2020;visibility:visible;mso-wrap-style:square;v-text-anchor:middle" o:gfxdata="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" filled="f" strokecolor="red" strokeweight="2.25pt"/>
+                <v:rect id="Rectangle 3" o:spid="_x0000_s1029" style="position:absolute;left:212;top:31578;width:37958;height:4465;visibility:visible;mso-wrap-style:square;v-text-anchor:middle" o:gfxdata="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" filled="f" strokecolor="red" strokeweight="2.25pt"/>
+                <w10:wrap type="topAndBottom" anchorx="margin"/>
+              </v:group>
+            </w:pict>
+          </mc:Fallback>
+        </mc:AlternateContent>
+      </w:r>
+      <w:r>
+        <w:rPr>
+          <w:rFonts w:ascii="Times New Roman" w:hAnsi="Times New Roman" w:cs="Times New Roman"/>
         </w:rPr>
         <w:t xml:space="preserve">My IP address is </w:t>
       </w:r>
@@ -158,6 +353,12 @@
           <w:rFonts w:ascii="Times New Roman" w:hAnsi="Times New Roman" w:cs="Times New Roman"/>
         </w:rPr>
         <w:t>10.204.0.68, with a hostname kali</w:t>
+      </w:r>
+      <w:r>
+        <w:rPr>
+          <w:rFonts w:ascii="Times New Roman" w:hAnsi="Times New Roman" w:cs="Times New Roman"/>
+        </w:rPr>
+        <w:br/>
       </w:r>
     </w:p>
     <w:p>
@@ -175,10 +376,191 @@
         <w:rPr>
           <w:rFonts w:ascii="Times New Roman" w:hAnsi="Times New Roman" w:cs="Times New Roman"/>
         </w:rPr>
+        <w:lastRenderedPageBreak/>
         <w:t>My partner’s IP address is 10.204.0.51, with a hostname of kali</w:t>
       </w:r>
-      <w:bookmarkStart w:id="0" w:name="_GoBack"/>
-      <w:bookmarkEnd w:id="0"/>
+      <w:r>
+        <w:rPr>
+          <w:rFonts w:ascii="Times New Roman" w:hAnsi="Times New Roman" w:cs="Times New Roman"/>
+        </w:rPr>
+        <w:br/>
+      </w:r>
+      <w:r>
+        <w:rPr>
+          <w:rFonts w:ascii="Times New Roman" w:hAnsi="Times New Roman" w:cs="Times New Roman"/>
+          <w:noProof/>
+        </w:rPr>
+        <mc:AlternateContent>
+          <mc:Choice Requires="wpg">
+            <w:drawing>
+              <wp:anchor distT="0" distB="0" distL="114300" distR="114300" simplePos="0" relativeHeight="251658240" behindDoc="0" locked="0" layoutInCell="1" allowOverlap="1" wp14:anchorId="65C9C943" wp14:editId="093AEF40">
+                <wp:simplePos x="0" y="0"/>
+                <wp:positionH relativeFrom="column">
+                  <wp:posOffset>0</wp:posOffset>
+                </wp:positionH>
+                <wp:positionV relativeFrom="paragraph">
+                  <wp:posOffset>363855</wp:posOffset>
+                </wp:positionV>
+                <wp:extent cx="5645623" cy="3310255"/>
+                <wp:effectExtent l="19050" t="0" r="0" b="4445"/>
+                <wp:wrapTopAndBottom/>
+                <wp:docPr id="8" name="Group 8"/>
+                <wp:cNvGraphicFramePr/>
+                <a:graphic xmlns:a="http://schemas.openxmlformats.org/drawingml/2006/main">
+                  <a:graphicData uri="http://schemas.microsoft.com/office/word/2010/wordprocessingGroup">
+                    <wpg:wgp>
+                      <wpg:cNvGrpSpPr/>
+                      <wpg:grpSpPr>
+                        <a:xfrm>
+                          <a:off x="0" y="0"/>
+                          <a:ext cx="5645623" cy="3310255"/>
+                          <a:chOff x="0" y="0"/>
+                          <a:chExt cx="5645623" cy="3310255"/>
+                        </a:xfrm>
+                      </wpg:grpSpPr>
+                      <pic:pic xmlns:pic="http://schemas.openxmlformats.org/drawingml/2006/picture">
+                        <pic:nvPicPr>
+                          <pic:cNvPr id="4" name="Picture 4" descr="D:\Users\mhayden\Documents\ProjectFiles\Lab2\Screenshots\Targer_IP_Hostname.png"/>
+                          <pic:cNvPicPr>
+                            <a:picLocks noChangeAspect="1"/>
+                          </pic:cNvPicPr>
+                        </pic:nvPicPr>
+                        <pic:blipFill>
+                          <a:blip r:embed="rId7">
+                            <a:extLst>
+                              <a:ext uri="{28A0092B-C50C-407E-A947-70E740481C1C}">
+                                <a14:useLocalDpi xmlns:a14="http://schemas.microsoft.com/office/drawing/2010/main" val="0"/>
+                              </a:ext>
+                            </a:extLst>
+                          </a:blip>
+                          <a:srcRect/>
+                          <a:stretch>
+                            <a:fillRect/>
+                          </a:stretch>
+                        </pic:blipFill>
+                        <pic:spPr bwMode="auto">
+                          <a:xfrm>
+                            <a:off x="10633" y="0"/>
+                            <a:ext cx="5634990" cy="3310255"/>
+                          </a:xfrm>
+                          <a:prstGeom prst="rect">
+                            <a:avLst/>
+                          </a:prstGeom>
+                          <a:noFill/>
+                          <a:ln>
+                            <a:noFill/>
+                          </a:ln>
+                        </pic:spPr>
+                      </pic:pic>
+                      <wps:wsp>
+                        <wps:cNvPr id="6" name="Rectangle 6"/>
+                        <wps:cNvSpPr/>
+                        <wps:spPr>
+                          <a:xfrm>
+                            <a:off x="499731" y="372140"/>
+                            <a:ext cx="1290765" cy="212651"/>
+                          </a:xfrm>
+                          <a:prstGeom prst="rect">
+                            <a:avLst/>
+                          </a:prstGeom>
+                          <a:noFill/>
+                          <a:ln w="28575">
+                            <a:solidFill>
+                              <a:srgbClr val="FF0000"/>
+                            </a:solidFill>
+                          </a:ln>
+                        </wps:spPr>
+                        <wps:style>
+                          <a:lnRef idx="2">
+                            <a:schemeClr val="accent1">
+                              <a:shade val="50000"/>
+                            </a:schemeClr>
+                          </a:lnRef>
+                          <a:fillRef idx="1">
+                            <a:schemeClr val="accent1"/>
+                          </a:fillRef>
+                          <a:effectRef idx="0">
+                            <a:schemeClr val="accent1"/>
+                          </a:effectRef>
+                          <a:fontRef idx="minor">
+                            <a:schemeClr val="lt1"/>
+                          </a:fontRef>
+                        </wps:style>
+                        <wps:bodyPr rot="0" spcFirstLastPara="0" vertOverflow="overflow" horzOverflow="overflow" vert="horz" wrap="square" lIns="91440" tIns="45720" rIns="91440" bIns="45720" numCol="1" spcCol="0" rtlCol="0" fromWordArt="0" anchor="ctr" anchorCtr="0" forceAA="0" compatLnSpc="1">
+                          <a:prstTxWarp prst="textNoShape">
+                            <a:avLst/>
+                          </a:prstTxWarp>
+                          <a:noAutofit/>
+                        </wps:bodyPr>
+                      </wps:wsp>
+                      <wps:wsp>
+                        <wps:cNvPr id="7" name="Rectangle 7"/>
+                        <wps:cNvSpPr/>
+                        <wps:spPr>
+                          <a:xfrm>
+                            <a:off x="0" y="2828261"/>
+                            <a:ext cx="3551275" cy="360946"/>
+                          </a:xfrm>
+                          <a:prstGeom prst="rect">
+                            <a:avLst/>
+                          </a:prstGeom>
+                          <a:noFill/>
+                          <a:ln w="28575">
+                            <a:solidFill>
+                              <a:srgbClr val="FF0000"/>
+                            </a:solidFill>
+                          </a:ln>
+                        </wps:spPr>
+                        <wps:style>
+                          <a:lnRef idx="2">
+                            <a:schemeClr val="accent1">
+                              <a:shade val="50000"/>
+                            </a:schemeClr>
+                          </a:lnRef>
+                          <a:fillRef idx="1">
+                            <a:schemeClr val="accent1"/>
+                          </a:fillRef>
+                          <a:effectRef idx="0">
+                            <a:schemeClr val="accent1"/>
+                          </a:effectRef>
+                          <a:fontRef idx="minor">
+                            <a:schemeClr val="lt1"/>
+                          </a:fontRef>
+                        </wps:style>
+                        <wps:bodyPr rot="0" spcFirstLastPara="0" vertOverflow="overflow" horzOverflow="overflow" vert="horz" wrap="square" lIns="91440" tIns="45720" rIns="91440" bIns="45720" numCol="1" spcCol="0" rtlCol="0" fromWordArt="0" anchor="ctr" anchorCtr="0" forceAA="0" compatLnSpc="1">
+                          <a:prstTxWarp prst="textNoShape">
+                            <a:avLst/>
+                          </a:prstTxWarp>
+                          <a:noAutofit/>
+                        </wps:bodyPr>
+                      </wps:wsp>
+                    </wpg:wgp>
+                  </a:graphicData>
+                </a:graphic>
+              </wp:anchor>
+            </w:drawing>
+          </mc:Choice>
+          <mc:Fallback>
+            <w:pict>
+              <v:group w14:anchorId="51215016" id="Group 8" o:spid="_x0000_s1026" style="position:absolute;margin-left:0;margin-top:28.65pt;width:444.55pt;height:260.65pt;z-index:251658240" coordsize="56456,33102" o:gfxdata="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">
+                <v:shape id="Picture 4" o:spid="_x0000_s1027" type="#_x0000_t75" style="position:absolute;left:106;width:56350;height:33102;visibility:visible;mso-wrap-style:square" o:gfxdata="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">
+                  <v:imagedata r:id="rId8" o:title="Targer_IP_Hostname"/>
+                  <v:path arrowok="t"/>
+                </v:shape>
+                <v:rect id="Rectangle 6" o:spid="_x0000_s1028" style="position:absolute;left:4997;top:3721;width:12907;height:2126;visibility:visible;mso-wrap-style:square;v-text-anchor:middle" o:gfxdata="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" filled="f" strokecolor="red" strokeweight="2.25pt"/>
+                <v:rect id="Rectangle 7" o:spid="_x0000_s1029" style="position:absolute;top:28282;width:35512;height:3610;visibility:visible;mso-wrap-style:square;v-text-anchor:middle" o:gfxdata="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" filled="f" strokecolor="red" strokeweight="2.25pt"/>
+                <w10:wrap type="topAndBottom"/>
+              </v:group>
+            </w:pict>
+          </mc:Fallback>
+        </mc:AlternateContent>
+      </w:r>
+      <w:r>
+        <w:rPr>
+          <w:rFonts w:ascii="Times New Roman" w:hAnsi="Times New Roman" w:cs="Times New Roman"/>
+        </w:rPr>
+        <w:br/>
+      </w:r>
     </w:p>
     <w:p>
       <w:pPr>
@@ -203,7 +585,7 @@
         <w:pStyle w:val="ListParagraph"/>
         <w:numPr>
           <w:ilvl w:val="0"/>
-          <w:numId w:val="1"/>
+          <w:numId w:val="8"/>
         </w:numPr>
         <w:rPr>
           <w:rFonts w:ascii="Times New Roman" w:hAnsi="Times New Roman" w:cs="Times New Roman"/>
@@ -212,22 +594,173 @@
       <w:r>
         <w:rPr>
           <w:rFonts w:ascii="Times New Roman" w:hAnsi="Times New Roman" w:cs="Times New Roman"/>
-        </w:rPr>
-        <w:t xml:space="preserve">Using </w:t>
-      </w:r>
-      <w:proofErr w:type="spellStart"/>
-      <w:r>
-        <w:rPr>
-          <w:rFonts w:ascii="Times New Roman" w:hAnsi="Times New Roman" w:cs="Times New Roman"/>
-        </w:rPr>
-        <w:t>tracert</w:t>
-      </w:r>
-      <w:proofErr w:type="spellEnd"/>
-      <w:r>
-        <w:rPr>
-          <w:rFonts w:ascii="Times New Roman" w:hAnsi="Times New Roman" w:cs="Times New Roman"/>
-        </w:rPr>
-        <w:t>, determine the number of hops between your two machines. How many hops are there between the two computers?</w:t>
+          <w:noProof/>
+        </w:rPr>
+        <mc:AlternateContent>
+          <mc:Choice Requires="wpg">
+            <w:drawing>
+              <wp:anchor distT="0" distB="0" distL="114300" distR="114300" simplePos="0" relativeHeight="251665408" behindDoc="0" locked="0" layoutInCell="1" allowOverlap="1">
+                <wp:simplePos x="0" y="0"/>
+                <wp:positionH relativeFrom="column">
+                  <wp:posOffset>212090</wp:posOffset>
+                </wp:positionH>
+                <wp:positionV relativeFrom="paragraph">
+                  <wp:posOffset>525145</wp:posOffset>
+                </wp:positionV>
+                <wp:extent cx="5209540" cy="1360805"/>
+                <wp:effectExtent l="19050" t="0" r="0" b="0"/>
+                <wp:wrapTopAndBottom/>
+                <wp:docPr id="14" name="Group 14"/>
+                <wp:cNvGraphicFramePr/>
+                <a:graphic xmlns:a="http://schemas.openxmlformats.org/drawingml/2006/main">
+                  <a:graphicData uri="http://schemas.microsoft.com/office/word/2010/wordprocessingGroup">
+                    <wpg:wgp>
+                      <wpg:cNvGrpSpPr/>
+                      <wpg:grpSpPr>
+                        <a:xfrm>
+                          <a:off x="0" y="0"/>
+                          <a:ext cx="5209540" cy="1360805"/>
+                          <a:chOff x="0" y="0"/>
+                          <a:chExt cx="5465430" cy="1605280"/>
+                        </a:xfrm>
+                      </wpg:grpSpPr>
+                      <pic:pic xmlns:pic="http://schemas.openxmlformats.org/drawingml/2006/picture">
+                        <pic:nvPicPr>
+                          <pic:cNvPr id="12" name="Picture 12" descr="D:\Users\mhayden\Documents\ProjectFiles\Lab2\Screenshots\Ping_partner.png"/>
+                          <pic:cNvPicPr>
+                            <a:picLocks noChangeAspect="1"/>
+                          </pic:cNvPicPr>
+                        </pic:nvPicPr>
+                        <pic:blipFill>
+                          <a:blip r:embed="rId9">
+                            <a:extLst>
+                              <a:ext uri="{28A0092B-C50C-407E-A947-70E740481C1C}">
+                                <a14:useLocalDpi xmlns:a14="http://schemas.microsoft.com/office/drawing/2010/main" val="0"/>
+                              </a:ext>
+                            </a:extLst>
+                          </a:blip>
+                          <a:srcRect/>
+                          <a:stretch>
+                            <a:fillRect/>
+                          </a:stretch>
+                        </pic:blipFill>
+                        <pic:spPr bwMode="auto">
+                          <a:xfrm>
+                            <a:off x="42530" y="0"/>
+                            <a:ext cx="5422900" cy="1605280"/>
+                          </a:xfrm>
+                          <a:prstGeom prst="rect">
+                            <a:avLst/>
+                          </a:prstGeom>
+                          <a:noFill/>
+                          <a:ln>
+                            <a:noFill/>
+                          </a:ln>
+                        </pic:spPr>
+                      </pic:pic>
+                      <wps:wsp>
+                        <wps:cNvPr id="13" name="Rectangle 13"/>
+                        <wps:cNvSpPr/>
+                        <wps:spPr>
+                          <a:xfrm>
+                            <a:off x="0" y="1041991"/>
+                            <a:ext cx="5273749" cy="541433"/>
+                          </a:xfrm>
+                          <a:prstGeom prst="rect">
+                            <a:avLst/>
+                          </a:prstGeom>
+                          <a:noFill/>
+                          <a:ln w="28575">
+                            <a:solidFill>
+                              <a:srgbClr val="FF0000"/>
+                            </a:solidFill>
+                          </a:ln>
+                        </wps:spPr>
+                        <wps:style>
+                          <a:lnRef idx="2">
+                            <a:schemeClr val="accent1">
+                              <a:shade val="50000"/>
+                            </a:schemeClr>
+                          </a:lnRef>
+                          <a:fillRef idx="1">
+                            <a:schemeClr val="accent1"/>
+                          </a:fillRef>
+                          <a:effectRef idx="0">
+                            <a:schemeClr val="accent1"/>
+                          </a:effectRef>
+                          <a:fontRef idx="minor">
+                            <a:schemeClr val="lt1"/>
+                          </a:fontRef>
+                        </wps:style>
+                        <wps:bodyPr rot="0" spcFirstLastPara="0" vertOverflow="overflow" horzOverflow="overflow" vert="horz" wrap="square" lIns="91440" tIns="45720" rIns="91440" bIns="45720" numCol="1" spcCol="0" rtlCol="0" fromWordArt="0" anchor="ctr" anchorCtr="0" forceAA="0" compatLnSpc="1">
+                          <a:prstTxWarp prst="textNoShape">
+                            <a:avLst/>
+                          </a:prstTxWarp>
+                          <a:noAutofit/>
+                        </wps:bodyPr>
+                      </wps:wsp>
+                    </wpg:wgp>
+                  </a:graphicData>
+                </a:graphic>
+                <wp14:sizeRelH relativeFrom="margin">
+                  <wp14:pctWidth>0</wp14:pctWidth>
+                </wp14:sizeRelH>
+                <wp14:sizeRelV relativeFrom="margin">
+                  <wp14:pctHeight>0</wp14:pctHeight>
+                </wp14:sizeRelV>
+              </wp:anchor>
+            </w:drawing>
+          </mc:Choice>
+          <mc:Fallback>
+            <w:pict>
+              <v:group w14:anchorId="3949F63C" id="Group 14" o:spid="_x0000_s1026" style="position:absolute;margin-left:16.7pt;margin-top:41.35pt;width:410.2pt;height:107.15pt;z-index:251665408;mso-width-relative:margin;mso-height-relative:margin" coordsize="54654,16052" o:gfxdata="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">
+                <v:shape id="Picture 12" o:spid="_x0000_s1027" type="#_x0000_t75" style="position:absolute;left:425;width:54229;height:16052;visibility:visible;mso-wrap-style:square" o:gfxdata="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">
+                  <v:imagedata r:id="rId10" o:title="Ping_partner"/>
+                  <v:path arrowok="t"/>
+                </v:shape>
+                <v:rect id="Rectangle 13" o:spid="_x0000_s1028" style="position:absolute;top:10419;width:52737;height:5415;visibility:visible;mso-wrap-style:square;v-text-anchor:middle" o:gfxdata="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" filled="f" strokecolor="red" strokeweight="2.25pt"/>
+                <w10:wrap type="topAndBottom"/>
+              </v:group>
+            </w:pict>
+          </mc:Fallback>
+        </mc:AlternateContent>
+      </w:r>
+      <w:r>
+        <w:rPr>
+          <w:rFonts w:ascii="Times New Roman" w:hAnsi="Times New Roman" w:cs="Times New Roman"/>
+        </w:rPr>
+        <w:t>My partner’</w:t>
+      </w:r>
+      <w:r>
+        <w:rPr>
+          <w:rFonts w:ascii="Times New Roman" w:hAnsi="Times New Roman" w:cs="Times New Roman"/>
+        </w:rPr>
+        <w:t>s workstation is working because I received responses back from 10.204.0.51</w:t>
+      </w:r>
+      <w:r>
+        <w:rPr>
+          <w:rFonts w:ascii="Times New Roman" w:hAnsi="Times New Roman" w:cs="Times New Roman"/>
+        </w:rPr>
+        <w:br/>
+        <w:t>because all packets sent were received.</w:t>
+      </w:r>
+      <w:r>
+        <w:rPr>
+          <w:rFonts w:ascii="Times New Roman" w:hAnsi="Times New Roman" w:cs="Times New Roman"/>
+        </w:rPr>
+        <w:br/>
+      </w:r>
+      <w:r>
+        <w:rPr>
+          <w:rFonts w:ascii="Times New Roman" w:hAnsi="Times New Roman" w:cs="Times New Roman"/>
+        </w:rPr>
+        <w:br/>
+      </w:r>
+      <w:r>
+        <w:rPr>
+          <w:rFonts w:ascii="Times New Roman" w:hAnsi="Times New Roman" w:cs="Times New Roman"/>
+        </w:rPr>
+        <w:br/>
       </w:r>
     </w:p>
     <w:p>
@@ -245,41 +778,219 @@
         <w:rPr>
           <w:rFonts w:ascii="Times New Roman" w:hAnsi="Times New Roman" w:cs="Times New Roman"/>
         </w:rPr>
-        <w:t xml:space="preserve">Perform a network sweep using </w:t>
+        <w:t xml:space="preserve">Using </w:t>
       </w:r>
       <w:proofErr w:type="spellStart"/>
       <w:r>
         <w:rPr>
           <w:rFonts w:ascii="Times New Roman" w:hAnsi="Times New Roman" w:cs="Times New Roman"/>
         </w:rPr>
-        <w:t>arp</w:t>
+        <w:t>tracert</w:t>
       </w:r>
       <w:proofErr w:type="spellEnd"/>
       <w:r>
         <w:rPr>
           <w:rFonts w:ascii="Times New Roman" w:hAnsi="Times New Roman" w:cs="Times New Roman"/>
         </w:rPr>
-        <w:t>-scan to identify potential targets/IPs quickly. What type of packet is the tool sending? Provide a Wireshark screenshot showing some of the captured packets. How many IPs did the tool discover? Did the tool scan sequentially? What are does the third column represent, and how is that information learned? [You are not required to show all devices found in the screenshot. You may just include a screenshot of the command used along with the first five machines found followed by a screenshot displaying the summary provided by the command (i.e., XXX packets received by… YYY responded).]</w:t>
-      </w:r>
-    </w:p>
-    <w:p>
-      <w:pPr>
-        <w:rPr>
-          <w:rFonts w:ascii="Times New Roman" w:hAnsi="Times New Roman" w:cs="Times New Roman"/>
-          <w:b/>
-          <w:sz w:val="28"/>
-        </w:rPr>
-      </w:pPr>
-      <w:proofErr w:type="spellStart"/>
-      <w:r>
-        <w:rPr>
-          <w:rFonts w:ascii="Times New Roman" w:hAnsi="Times New Roman" w:cs="Times New Roman"/>
-          <w:b/>
-          <w:sz w:val="28"/>
-        </w:rPr>
-        <w:t>Nmap</w:t>
-      </w:r>
-      <w:proofErr w:type="spellEnd"/>
+        <w:t>, determine the number of hops between your two machines. How many hops are there between the two computers?</w:t>
+      </w:r>
+    </w:p>
+    <w:p>
+      <w:pPr>
+        <w:pStyle w:val="ListParagraph"/>
+        <w:rPr>
+          <w:rFonts w:ascii="Times New Roman" w:hAnsi="Times New Roman" w:cs="Times New Roman"/>
+        </w:rPr>
+      </w:pPr>
+    </w:p>
+    <w:p>
+      <w:pPr>
+        <w:pStyle w:val="ListParagraph"/>
+        <w:numPr>
+          <w:ilvl w:val="0"/>
+          <w:numId w:val="8"/>
+        </w:numPr>
+        <w:rPr>
+          <w:rFonts w:ascii="Times New Roman" w:hAnsi="Times New Roman" w:cs="Times New Roman"/>
+        </w:rPr>
+      </w:pPr>
+      <w:r>
+        <w:rPr>
+          <w:noProof/>
+        </w:rPr>
+        <mc:AlternateContent>
+          <mc:Choice Requires="wps">
+            <w:drawing>
+              <wp:anchor distT="0" distB="0" distL="114300" distR="114300" simplePos="0" relativeHeight="251661312" behindDoc="0" locked="0" layoutInCell="1" allowOverlap="1" wp14:anchorId="1ED03CC4" wp14:editId="35B7F3F6">
+                <wp:simplePos x="0" y="0"/>
+                <wp:positionH relativeFrom="margin">
+                  <wp:align>left</wp:align>
+                </wp:positionH>
+                <wp:positionV relativeFrom="paragraph">
+                  <wp:posOffset>699268</wp:posOffset>
+                </wp:positionV>
+                <wp:extent cx="5146158" cy="232248"/>
+                <wp:effectExtent l="19050" t="19050" r="16510" b="15875"/>
+                <wp:wrapNone/>
+                <wp:docPr id="11" name="Rectangle 11"/>
+                <wp:cNvGraphicFramePr/>
+                <a:graphic xmlns:a="http://schemas.openxmlformats.org/drawingml/2006/main">
+                  <a:graphicData uri="http://schemas.microsoft.com/office/word/2010/wordprocessingShape">
+                    <wps:wsp>
+                      <wps:cNvSpPr/>
+                      <wps:spPr>
+                        <a:xfrm>
+                          <a:off x="0" y="0"/>
+                          <a:ext cx="5146158" cy="232248"/>
+                        </a:xfrm>
+                        <a:prstGeom prst="rect">
+                          <a:avLst/>
+                        </a:prstGeom>
+                        <a:noFill/>
+                        <a:ln w="28575">
+                          <a:solidFill>
+                            <a:srgbClr val="FF0000"/>
+                          </a:solidFill>
+                        </a:ln>
+                      </wps:spPr>
+                      <wps:style>
+                        <a:lnRef idx="2">
+                          <a:schemeClr val="accent1">
+                            <a:shade val="50000"/>
+                          </a:schemeClr>
+                        </a:lnRef>
+                        <a:fillRef idx="1">
+                          <a:schemeClr val="accent1"/>
+                        </a:fillRef>
+                        <a:effectRef idx="0">
+                          <a:schemeClr val="accent1"/>
+                        </a:effectRef>
+                        <a:fontRef idx="minor">
+                          <a:schemeClr val="lt1"/>
+                        </a:fontRef>
+                      </wps:style>
+                      <wps:bodyPr rot="0" spcFirstLastPara="0" vertOverflow="overflow" horzOverflow="overflow" vert="horz" wrap="square" lIns="91440" tIns="45720" rIns="91440" bIns="45720" numCol="1" spcCol="0" rtlCol="0" fromWordArt="0" anchor="ctr" anchorCtr="0" forceAA="0" compatLnSpc="1">
+                        <a:prstTxWarp prst="textNoShape">
+                          <a:avLst/>
+                        </a:prstTxWarp>
+                        <a:noAutofit/>
+                      </wps:bodyPr>
+                    </wps:wsp>
+                  </a:graphicData>
+                </a:graphic>
+                <wp14:sizeRelH relativeFrom="margin">
+                  <wp14:pctWidth>0</wp14:pctWidth>
+                </wp14:sizeRelH>
+                <wp14:sizeRelV relativeFrom="margin">
+                  <wp14:pctHeight>0</wp14:pctHeight>
+                </wp14:sizeRelV>
+              </wp:anchor>
+            </w:drawing>
+          </mc:Choice>
+          <mc:Fallback>
+            <w:pict>
+              <v:rect w14:anchorId="3F76E850" id="Rectangle 11" o:spid="_x0000_s1026" style="position:absolute;margin-left:0;margin-top:55.05pt;width:405.2pt;height:18.3pt;z-index:251661312;visibility:visible;mso-wrap-style:square;mso-width-percent:0;mso-height-percent:0;mso-wrap-distance-left:9pt;mso-wrap-distance-top:0;mso-wrap-distance-right:9pt;mso-wrap-distance-bottom:0;mso-position-horizontal:left;mso-position-horizontal-relative:margin;mso-position-vertical:absolute;mso-position-vertical-relative:text;mso-width-percent:0;mso-height-percent:0;mso-width-relative:margin;mso-height-relative:margin;v-text-anchor:middle" o:gfxdata="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" filled="f" strokecolor="red" strokeweight="2.25pt">
+                <w10:wrap anchorx="margin"/>
+              </v:rect>
+            </w:pict>
+          </mc:Fallback>
+        </mc:AlternateContent>
+      </w:r>
+      <w:r>
+        <w:rPr>
+          <w:rFonts w:ascii="Times New Roman" w:hAnsi="Times New Roman" w:cs="Times New Roman"/>
+          <w:noProof/>
+        </w:rPr>
+        <w:drawing>
+          <wp:anchor distT="0" distB="0" distL="114300" distR="114300" simplePos="0" relativeHeight="251659264" behindDoc="0" locked="0" layoutInCell="1" allowOverlap="1">
+            <wp:simplePos x="0" y="0"/>
+            <wp:positionH relativeFrom="margin">
+              <wp:align>right</wp:align>
+            </wp:positionH>
+            <wp:positionV relativeFrom="paragraph">
+              <wp:posOffset>380040</wp:posOffset>
+            </wp:positionV>
+            <wp:extent cx="5943600" cy="708025"/>
+            <wp:effectExtent l="0" t="0" r="0" b="0"/>
+            <wp:wrapTopAndBottom/>
+            <wp:docPr id="10" name="Picture 10" descr="D:\Users\mhayden\Documents\ProjectFiles\Lab2\Screenshots\partner_traceroute.png"/>
+            <wp:cNvGraphicFramePr>
+              <a:graphicFrameLocks xmlns:a="http://schemas.openxmlformats.org/drawingml/2006/main" noChangeAspect="1"/>
+            </wp:cNvGraphicFramePr>
+            <a:graphic xmlns:a="http://schemas.openxmlformats.org/drawingml/2006/main">
+              <a:graphicData uri="http://schemas.openxmlformats.org/drawingml/2006/picture">
+                <pic:pic xmlns:pic="http://schemas.openxmlformats.org/drawingml/2006/picture">
+                  <pic:nvPicPr>
+                    <pic:cNvPr id="0" name="Picture 6" descr="D:\Users\mhayden\Documents\ProjectFiles\Lab2\Screenshots\partner_traceroute.png"/>
+                    <pic:cNvPicPr>
+                      <a:picLocks noChangeAspect="1" noChangeArrowheads="1"/>
+                    </pic:cNvPicPr>
+                  </pic:nvPicPr>
+                  <pic:blipFill>
+                    <a:blip r:embed="rId11">
+                      <a:extLst>
+                        <a:ext uri="{28A0092B-C50C-407E-A947-70E740481C1C}">
+                          <a14:useLocalDpi xmlns:a14="http://schemas.microsoft.com/office/drawing/2010/main" val="0"/>
+                        </a:ext>
+                      </a:extLst>
+                    </a:blip>
+                    <a:srcRect/>
+                    <a:stretch>
+                      <a:fillRect/>
+                    </a:stretch>
+                  </pic:blipFill>
+                  <pic:spPr bwMode="auto">
+                    <a:xfrm>
+                      <a:off x="0" y="0"/>
+                      <a:ext cx="5943600" cy="708025"/>
+                    </a:xfrm>
+                    <a:prstGeom prst="rect">
+                      <a:avLst/>
+                    </a:prstGeom>
+                    <a:noFill/>
+                    <a:ln>
+                      <a:noFill/>
+                    </a:ln>
+                  </pic:spPr>
+                </pic:pic>
+              </a:graphicData>
+            </a:graphic>
+            <wp14:sizeRelH relativeFrom="page">
+              <wp14:pctWidth>0</wp14:pctWidth>
+            </wp14:sizeRelH>
+            <wp14:sizeRelV relativeFrom="page">
+              <wp14:pctHeight>0</wp14:pctHeight>
+            </wp14:sizeRelV>
+          </wp:anchor>
+        </w:drawing>
+      </w:r>
+      <w:r>
+        <w:rPr>
+          <w:rFonts w:ascii="Times New Roman" w:hAnsi="Times New Roman" w:cs="Times New Roman"/>
+        </w:rPr>
+        <w:t>There is one hop between the two computers.</w:t>
+      </w:r>
+      <w:r>
+        <w:rPr>
+          <w:rFonts w:ascii="Times New Roman" w:hAnsi="Times New Roman" w:cs="Times New Roman"/>
+        </w:rPr>
+        <w:br/>
+      </w:r>
+      <w:r>
+        <w:rPr>
+          <w:rFonts w:ascii="Times New Roman" w:hAnsi="Times New Roman" w:cs="Times New Roman"/>
+        </w:rPr>
+        <w:br/>
+      </w:r>
+    </w:p>
+    <w:p>
+      <w:pPr>
+        <w:pStyle w:val="ListParagraph"/>
+        <w:ind w:left="1080"/>
+        <w:rPr>
+          <w:rFonts w:ascii="Times New Roman" w:hAnsi="Times New Roman" w:cs="Times New Roman"/>
+        </w:rPr>
+      </w:pPr>
     </w:p>
     <w:p>
       <w:pPr>
@@ -292,6 +1003,752 @@
           <w:rFonts w:ascii="Times New Roman" w:hAnsi="Times New Roman" w:cs="Times New Roman"/>
         </w:rPr>
       </w:pPr>
+      <w:r>
+        <w:rPr>
+          <w:rFonts w:ascii="Times New Roman" w:hAnsi="Times New Roman" w:cs="Times New Roman"/>
+        </w:rPr>
+        <w:lastRenderedPageBreak/>
+        <w:t xml:space="preserve">Perform a network sweep using </w:t>
+      </w:r>
+      <w:proofErr w:type="spellStart"/>
+      <w:r>
+        <w:rPr>
+          <w:rFonts w:ascii="Times New Roman" w:hAnsi="Times New Roman" w:cs="Times New Roman"/>
+        </w:rPr>
+        <w:t>arp</w:t>
+      </w:r>
+      <w:proofErr w:type="spellEnd"/>
+      <w:r>
+        <w:rPr>
+          <w:rFonts w:ascii="Times New Roman" w:hAnsi="Times New Roman" w:cs="Times New Roman"/>
+        </w:rPr>
+        <w:t xml:space="preserve">-scan to identify potential targets/IPs quickly. </w:t>
+      </w:r>
+    </w:p>
+    <w:p>
+      <w:pPr>
+        <w:pStyle w:val="ListParagraph"/>
+        <w:rPr>
+          <w:rFonts w:ascii="Times New Roman" w:hAnsi="Times New Roman" w:cs="Times New Roman"/>
+        </w:rPr>
+      </w:pPr>
+      <w:r>
+        <w:rPr>
+          <w:rFonts w:ascii="Times New Roman" w:hAnsi="Times New Roman" w:cs="Times New Roman"/>
+        </w:rPr>
+        <w:t xml:space="preserve">What type of packet is the tool sending? Provide a Wireshark screenshot showing some of the captured packets. </w:t>
+      </w:r>
+    </w:p>
+    <w:p>
+      <w:pPr>
+        <w:pStyle w:val="ListParagraph"/>
+        <w:rPr>
+          <w:rFonts w:ascii="Times New Roman" w:hAnsi="Times New Roman" w:cs="Times New Roman"/>
+        </w:rPr>
+      </w:pPr>
+      <w:r>
+        <w:rPr>
+          <w:rFonts w:ascii="Times New Roman" w:hAnsi="Times New Roman" w:cs="Times New Roman"/>
+        </w:rPr>
+        <w:t xml:space="preserve">How many IPs did the tool discover? </w:t>
+      </w:r>
+    </w:p>
+    <w:p>
+      <w:pPr>
+        <w:pStyle w:val="ListParagraph"/>
+        <w:rPr>
+          <w:rFonts w:ascii="Times New Roman" w:hAnsi="Times New Roman" w:cs="Times New Roman"/>
+        </w:rPr>
+      </w:pPr>
+      <w:r>
+        <w:rPr>
+          <w:rFonts w:ascii="Times New Roman" w:hAnsi="Times New Roman" w:cs="Times New Roman"/>
+        </w:rPr>
+        <w:t xml:space="preserve">Did the tool scan sequentially? What does the third column represent, and how is that information learned? </w:t>
+      </w:r>
+      <w:r>
+        <w:rPr>
+          <w:rFonts w:ascii="Times New Roman" w:hAnsi="Times New Roman" w:cs="Times New Roman"/>
+        </w:rPr>
+        <w:br/>
+      </w:r>
+    </w:p>
+    <w:p>
+      <w:pPr>
+        <w:pStyle w:val="ListParagraph"/>
+        <w:numPr>
+          <w:ilvl w:val="0"/>
+          <w:numId w:val="8"/>
+        </w:numPr>
+        <w:rPr>
+          <w:rFonts w:ascii="Times New Roman" w:hAnsi="Times New Roman" w:cs="Times New Roman"/>
+        </w:rPr>
+      </w:pPr>
+      <w:r>
+        <w:rPr>
+          <w:rFonts w:ascii="Times New Roman" w:hAnsi="Times New Roman" w:cs="Times New Roman"/>
+          <w:noProof/>
+        </w:rPr>
+        <mc:AlternateContent>
+          <mc:Choice Requires="wpg">
+            <w:drawing>
+              <wp:anchor distT="0" distB="0" distL="114300" distR="114300" simplePos="0" relativeHeight="251675648" behindDoc="0" locked="0" layoutInCell="1" allowOverlap="1">
+                <wp:simplePos x="0" y="0"/>
+                <wp:positionH relativeFrom="margin">
+                  <wp:align>center</wp:align>
+                </wp:positionH>
+                <wp:positionV relativeFrom="paragraph">
+                  <wp:posOffset>349398</wp:posOffset>
+                </wp:positionV>
+                <wp:extent cx="6475095" cy="1179830"/>
+                <wp:effectExtent l="0" t="19050" r="1905" b="20320"/>
+                <wp:wrapTopAndBottom/>
+                <wp:docPr id="26" name="Group 26"/>
+                <wp:cNvGraphicFramePr/>
+                <a:graphic xmlns:a="http://schemas.openxmlformats.org/drawingml/2006/main">
+                  <a:graphicData uri="http://schemas.microsoft.com/office/word/2010/wordprocessingGroup">
+                    <wpg:wgp>
+                      <wpg:cNvGrpSpPr/>
+                      <wpg:grpSpPr>
+                        <a:xfrm>
+                          <a:off x="0" y="0"/>
+                          <a:ext cx="6475095" cy="1179830"/>
+                          <a:chOff x="0" y="0"/>
+                          <a:chExt cx="5943600" cy="775970"/>
+                        </a:xfrm>
+                      </wpg:grpSpPr>
+                      <pic:pic xmlns:pic="http://schemas.openxmlformats.org/drawingml/2006/picture">
+                        <pic:nvPicPr>
+                          <pic:cNvPr id="15" name="Picture 15"/>
+                          <pic:cNvPicPr>
+                            <a:picLocks noChangeAspect="1"/>
+                          </pic:cNvPicPr>
+                        </pic:nvPicPr>
+                        <pic:blipFill>
+                          <a:blip r:embed="rId12">
+                            <a:extLst>
+                              <a:ext uri="{28A0092B-C50C-407E-A947-70E740481C1C}">
+                                <a14:useLocalDpi xmlns:a14="http://schemas.microsoft.com/office/drawing/2010/main" val="0"/>
+                              </a:ext>
+                            </a:extLst>
+                          </a:blip>
+                          <a:stretch>
+                            <a:fillRect/>
+                          </a:stretch>
+                        </pic:blipFill>
+                        <pic:spPr>
+                          <a:xfrm>
+                            <a:off x="0" y="53163"/>
+                            <a:ext cx="5943600" cy="706120"/>
+                          </a:xfrm>
+                          <a:prstGeom prst="rect">
+                            <a:avLst/>
+                          </a:prstGeom>
+                        </pic:spPr>
+                      </pic:pic>
+                      <wps:wsp>
+                        <wps:cNvPr id="16" name="Rectangle 16"/>
+                        <wps:cNvSpPr/>
+                        <wps:spPr>
+                          <a:xfrm>
+                            <a:off x="2137144" y="0"/>
+                            <a:ext cx="3731895" cy="775970"/>
+                          </a:xfrm>
+                          <a:prstGeom prst="rect">
+                            <a:avLst/>
+                          </a:prstGeom>
+                          <a:noFill/>
+                          <a:ln w="28575">
+                            <a:solidFill>
+                              <a:srgbClr val="FF0000"/>
+                            </a:solidFill>
+                          </a:ln>
+                        </wps:spPr>
+                        <wps:style>
+                          <a:lnRef idx="2">
+                            <a:schemeClr val="accent1">
+                              <a:shade val="50000"/>
+                            </a:schemeClr>
+                          </a:lnRef>
+                          <a:fillRef idx="1">
+                            <a:schemeClr val="accent1"/>
+                          </a:fillRef>
+                          <a:effectRef idx="0">
+                            <a:schemeClr val="accent1"/>
+                          </a:effectRef>
+                          <a:fontRef idx="minor">
+                            <a:schemeClr val="lt1"/>
+                          </a:fontRef>
+                        </wps:style>
+                        <wps:bodyPr rot="0" spcFirstLastPara="0" vertOverflow="overflow" horzOverflow="overflow" vert="horz" wrap="square" lIns="91440" tIns="45720" rIns="91440" bIns="45720" numCol="1" spcCol="0" rtlCol="0" fromWordArt="0" anchor="ctr" anchorCtr="0" forceAA="0" compatLnSpc="1">
+                          <a:prstTxWarp prst="textNoShape">
+                            <a:avLst/>
+                          </a:prstTxWarp>
+                          <a:noAutofit/>
+                        </wps:bodyPr>
+                      </wps:wsp>
+                      <wps:wsp>
+                        <wps:cNvPr id="19" name="Rectangle 19"/>
+                        <wps:cNvSpPr/>
+                        <wps:spPr>
+                          <a:xfrm>
+                            <a:off x="3880884" y="202019"/>
+                            <a:ext cx="1052283" cy="520655"/>
+                          </a:xfrm>
+                          <a:prstGeom prst="rect">
+                            <a:avLst/>
+                          </a:prstGeom>
+                          <a:noFill/>
+                          <a:ln w="28575">
+                            <a:solidFill>
+                              <a:srgbClr val="FFFF00"/>
+                            </a:solidFill>
+                          </a:ln>
+                        </wps:spPr>
+                        <wps:style>
+                          <a:lnRef idx="2">
+                            <a:schemeClr val="accent1">
+                              <a:shade val="50000"/>
+                            </a:schemeClr>
+                          </a:lnRef>
+                          <a:fillRef idx="1">
+                            <a:schemeClr val="accent1"/>
+                          </a:fillRef>
+                          <a:effectRef idx="0">
+                            <a:schemeClr val="accent1"/>
+                          </a:effectRef>
+                          <a:fontRef idx="minor">
+                            <a:schemeClr val="lt1"/>
+                          </a:fontRef>
+                        </wps:style>
+                        <wps:bodyPr rot="0" spcFirstLastPara="0" vertOverflow="overflow" horzOverflow="overflow" vert="horz" wrap="square" lIns="91440" tIns="45720" rIns="91440" bIns="45720" numCol="1" spcCol="0" rtlCol="0" fromWordArt="0" anchor="ctr" anchorCtr="0" forceAA="0" compatLnSpc="1">
+                          <a:prstTxWarp prst="textNoShape">
+                            <a:avLst/>
+                          </a:prstTxWarp>
+                          <a:noAutofit/>
+                        </wps:bodyPr>
+                      </wps:wsp>
+                    </wpg:wgp>
+                  </a:graphicData>
+                </a:graphic>
+                <wp14:sizeRelH relativeFrom="margin">
+                  <wp14:pctWidth>0</wp14:pctWidth>
+                </wp14:sizeRelH>
+                <wp14:sizeRelV relativeFrom="margin">
+                  <wp14:pctHeight>0</wp14:pctHeight>
+                </wp14:sizeRelV>
+              </wp:anchor>
+            </w:drawing>
+          </mc:Choice>
+          <mc:Fallback>
+            <w:pict>
+              <v:group w14:anchorId="02F6989A" id="Group 26" o:spid="_x0000_s1026" style="position:absolute;margin-left:0;margin-top:27.5pt;width:509.85pt;height:92.9pt;z-index:251675648;mso-position-horizontal:center;mso-position-horizontal-relative:margin;mso-width-relative:margin;mso-height-relative:margin" coordsize="59436,7759" o:gfxdata="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">
+                <v:shape id="Picture 15" o:spid="_x0000_s1027" type="#_x0000_t75" style="position:absolute;top:531;width:59436;height:7061;visibility:visible;mso-wrap-style:square" o:gfxdata="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">
+                  <v:imagedata r:id="rId13" o:title=""/>
+                  <v:path arrowok="t"/>
+                </v:shape>
+                <v:rect id="Rectangle 16" o:spid="_x0000_s1028" style="position:absolute;left:21371;width:37319;height:7759;visibility:visible;mso-wrap-style:square;v-text-anchor:middle" o:gfxdata="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" filled="f" strokecolor="red" strokeweight="2.25pt"/>
+                <v:rect id="Rectangle 19" o:spid="_x0000_s1029" style="position:absolute;left:38808;top:2020;width:10523;height:5206;visibility:visible;mso-wrap-style:square;v-text-anchor:middle" o:gfxdata="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" filled="f" strokecolor="yellow" strokeweight="2.25pt"/>
+                <w10:wrap type="topAndBottom" anchorx="margin"/>
+              </v:group>
+            </w:pict>
+          </mc:Fallback>
+        </mc:AlternateContent>
+      </w:r>
+      <w:r>
+        <w:rPr>
+          <w:rFonts w:ascii="Times New Roman" w:hAnsi="Times New Roman" w:cs="Times New Roman"/>
+        </w:rPr>
+        <w:t xml:space="preserve">The packets sent are </w:t>
+      </w:r>
+      <w:r>
+        <w:rPr>
+          <w:rFonts w:ascii="Times New Roman" w:hAnsi="Times New Roman" w:cs="Times New Roman"/>
+        </w:rPr>
+        <w:t xml:space="preserve">link-layer </w:t>
+      </w:r>
+      <w:r>
+        <w:rPr>
+          <w:rFonts w:ascii="Times New Roman" w:hAnsi="Times New Roman" w:cs="Times New Roman"/>
+        </w:rPr>
+        <w:t>ARP broadcasts</w:t>
+      </w:r>
+      <w:r>
+        <w:rPr>
+          <w:rFonts w:ascii="Times New Roman" w:hAnsi="Times New Roman" w:cs="Times New Roman"/>
+        </w:rPr>
+        <w:t>, sent from my machine at 10.204.0.68.</w:t>
+      </w:r>
+      <w:r>
+        <w:rPr>
+          <w:rFonts w:ascii="Times New Roman" w:hAnsi="Times New Roman" w:cs="Times New Roman"/>
+        </w:rPr>
+        <w:br/>
+      </w:r>
+    </w:p>
+    <w:p>
+      <w:pPr>
+        <w:pStyle w:val="ListParagraph"/>
+        <w:numPr>
+          <w:ilvl w:val="0"/>
+          <w:numId w:val="8"/>
+        </w:numPr>
+        <w:rPr>
+          <w:rFonts w:ascii="Times New Roman" w:hAnsi="Times New Roman" w:cs="Times New Roman"/>
+        </w:rPr>
+      </w:pPr>
+      <w:r>
+        <w:rPr>
+          <w:rFonts w:ascii="Times New Roman" w:hAnsi="Times New Roman" w:cs="Times New Roman"/>
+          <w:noProof/>
+        </w:rPr>
+        <mc:AlternateContent>
+          <mc:Choice Requires="wpg">
+            <w:drawing>
+              <wp:anchor distT="0" distB="0" distL="114300" distR="114300" simplePos="0" relativeHeight="251672576" behindDoc="0" locked="0" layoutInCell="1" allowOverlap="1">
+                <wp:simplePos x="0" y="0"/>
+                <wp:positionH relativeFrom="margin">
+                  <wp:align>right</wp:align>
+                </wp:positionH>
+                <wp:positionV relativeFrom="paragraph">
+                  <wp:posOffset>334010</wp:posOffset>
+                </wp:positionV>
+                <wp:extent cx="5942965" cy="594995"/>
+                <wp:effectExtent l="0" t="0" r="635" b="14605"/>
+                <wp:wrapTopAndBottom/>
+                <wp:docPr id="25" name="Group 25"/>
+                <wp:cNvGraphicFramePr/>
+                <a:graphic xmlns:a="http://schemas.openxmlformats.org/drawingml/2006/main">
+                  <a:graphicData uri="http://schemas.microsoft.com/office/word/2010/wordprocessingGroup">
+                    <wpg:wgp>
+                      <wpg:cNvGrpSpPr/>
+                      <wpg:grpSpPr>
+                        <a:xfrm>
+                          <a:off x="0" y="0"/>
+                          <a:ext cx="5942965" cy="594995"/>
+                          <a:chOff x="0" y="0"/>
+                          <a:chExt cx="5943600" cy="467626"/>
+                        </a:xfrm>
+                      </wpg:grpSpPr>
+                      <pic:pic xmlns:pic="http://schemas.openxmlformats.org/drawingml/2006/picture">
+                        <pic:nvPicPr>
+                          <pic:cNvPr id="17" name="Picture 17" descr="D:\Users\mhayden\Documents\ProjectFiles\Lab2\Screenshots\Arp_summary.png"/>
+                          <pic:cNvPicPr>
+                            <a:picLocks noChangeAspect="1"/>
+                          </pic:cNvPicPr>
+                        </pic:nvPicPr>
+                        <pic:blipFill>
+                          <a:blip r:embed="rId14">
+                            <a:extLst>
+                              <a:ext uri="{28A0092B-C50C-407E-A947-70E740481C1C}">
+                                <a14:useLocalDpi xmlns:a14="http://schemas.microsoft.com/office/drawing/2010/main" val="0"/>
+                              </a:ext>
+                            </a:extLst>
+                          </a:blip>
+                          <a:srcRect/>
+                          <a:stretch>
+                            <a:fillRect/>
+                          </a:stretch>
+                        </pic:blipFill>
+                        <pic:spPr bwMode="auto">
+                          <a:xfrm>
+                            <a:off x="0" y="0"/>
+                            <a:ext cx="5943600" cy="437515"/>
+                          </a:xfrm>
+                          <a:prstGeom prst="rect">
+                            <a:avLst/>
+                          </a:prstGeom>
+                          <a:noFill/>
+                          <a:ln>
+                            <a:noFill/>
+                          </a:ln>
+                        </pic:spPr>
+                      </pic:pic>
+                      <wps:wsp>
+                        <wps:cNvPr id="18" name="Rectangle 18"/>
+                        <wps:cNvSpPr/>
+                        <wps:spPr>
+                          <a:xfrm>
+                            <a:off x="5071730" y="74428"/>
+                            <a:ext cx="850472" cy="393198"/>
+                          </a:xfrm>
+                          <a:prstGeom prst="rect">
+                            <a:avLst/>
+                          </a:prstGeom>
+                          <a:noFill/>
+                          <a:ln w="28575">
+                            <a:solidFill>
+                              <a:srgbClr val="FF0000"/>
+                            </a:solidFill>
+                          </a:ln>
+                        </wps:spPr>
+                        <wps:style>
+                          <a:lnRef idx="2">
+                            <a:schemeClr val="accent1">
+                              <a:shade val="50000"/>
+                            </a:schemeClr>
+                          </a:lnRef>
+                          <a:fillRef idx="1">
+                            <a:schemeClr val="accent1"/>
+                          </a:fillRef>
+                          <a:effectRef idx="0">
+                            <a:schemeClr val="accent1"/>
+                          </a:effectRef>
+                          <a:fontRef idx="minor">
+                            <a:schemeClr val="lt1"/>
+                          </a:fontRef>
+                        </wps:style>
+                        <wps:bodyPr rot="0" spcFirstLastPara="0" vertOverflow="overflow" horzOverflow="overflow" vert="horz" wrap="square" lIns="91440" tIns="45720" rIns="91440" bIns="45720" numCol="1" spcCol="0" rtlCol="0" fromWordArt="0" anchor="ctr" anchorCtr="0" forceAA="0" compatLnSpc="1">
+                          <a:prstTxWarp prst="textNoShape">
+                            <a:avLst/>
+                          </a:prstTxWarp>
+                          <a:noAutofit/>
+                        </wps:bodyPr>
+                      </wps:wsp>
+                    </wpg:wgp>
+                  </a:graphicData>
+                </a:graphic>
+                <wp14:sizeRelH relativeFrom="margin">
+                  <wp14:pctWidth>0</wp14:pctWidth>
+                </wp14:sizeRelH>
+                <wp14:sizeRelV relativeFrom="margin">
+                  <wp14:pctHeight>0</wp14:pctHeight>
+                </wp14:sizeRelV>
+              </wp:anchor>
+            </w:drawing>
+          </mc:Choice>
+          <mc:Fallback>
+            <w:pict>
+              <v:group w14:anchorId="70F0A1B7" id="Group 25" o:spid="_x0000_s1026" style="position:absolute;margin-left:416.75pt;margin-top:26.3pt;width:467.95pt;height:46.85pt;z-index:251672576;mso-position-horizontal:right;mso-position-horizontal-relative:margin;mso-width-relative:margin;mso-height-relative:margin" coordsize="59436,4676" o:gfxdata="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">
+                <v:shape id="Picture 17" o:spid="_x0000_s1027" type="#_x0000_t75" style="position:absolute;width:59436;height:4375;visibility:visible;mso-wrap-style:square" o:gfxdata="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">
+                  <v:imagedata r:id="rId15" o:title="Arp_summary"/>
+                  <v:path arrowok="t"/>
+                </v:shape>
+                <v:rect id="Rectangle 18" o:spid="_x0000_s1028" style="position:absolute;left:50717;top:744;width:8505;height:3932;visibility:visible;mso-wrap-style:square;v-text-anchor:middle" o:gfxdata="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" filled="f" strokecolor="red" strokeweight="2.25pt"/>
+                <w10:wrap type="topAndBottom" anchorx="margin"/>
+              </v:group>
+            </w:pict>
+          </mc:Fallback>
+        </mc:AlternateContent>
+      </w:r>
+      <w:r>
+        <w:rPr>
+          <w:rFonts w:ascii="Times New Roman" w:hAnsi="Times New Roman" w:cs="Times New Roman"/>
+        </w:rPr>
+        <w:t>The tool discovered 56 hosts (it received 56 responses)</w:t>
+      </w:r>
+      <w:r>
+        <w:rPr>
+          <w:rFonts w:ascii="Times New Roman" w:hAnsi="Times New Roman" w:cs="Times New Roman"/>
+        </w:rPr>
+        <w:t xml:space="preserve"> out of 2048 hosts scanned.</w:t>
+      </w:r>
+      <w:r>
+        <w:rPr>
+          <w:rFonts w:ascii="Times New Roman" w:hAnsi="Times New Roman" w:cs="Times New Roman"/>
+        </w:rPr>
+        <w:br/>
+      </w:r>
+    </w:p>
+    <w:p>
+      <w:pPr>
+        <w:pStyle w:val="ListParagraph"/>
+        <w:numPr>
+          <w:ilvl w:val="0"/>
+          <w:numId w:val="8"/>
+        </w:numPr>
+        <w:rPr>
+          <w:rFonts w:ascii="Times New Roman" w:hAnsi="Times New Roman" w:cs="Times New Roman"/>
+        </w:rPr>
+      </w:pPr>
+      <w:r>
+        <w:rPr>
+          <w:rFonts w:ascii="Times New Roman" w:hAnsi="Times New Roman" w:cs="Times New Roman"/>
+        </w:rPr>
+        <w:t>The tool scanned sequentially, incrementing the target IP by one each iteration.  As shown above boxed in yellow, the first packet was to 10.204.0.1, followed by 10.204.0.2, etc.</w:t>
+      </w:r>
+    </w:p>
+    <w:p>
+      <w:pPr>
+        <w:pStyle w:val="ListParagraph"/>
+        <w:numPr>
+          <w:ilvl w:val="0"/>
+          <w:numId w:val="8"/>
+        </w:numPr>
+        <w:rPr>
+          <w:rFonts w:ascii="Times New Roman" w:hAnsi="Times New Roman" w:cs="Times New Roman"/>
+        </w:rPr>
+      </w:pPr>
+      <w:r>
+        <w:rPr>
+          <w:rFonts w:ascii="Times New Roman" w:hAnsi="Times New Roman" w:cs="Times New Roman"/>
+          <w:noProof/>
+        </w:rPr>
+        <mc:AlternateContent>
+          <mc:Choice Requires="wpg">
+            <w:drawing>
+              <wp:anchor distT="0" distB="0" distL="114300" distR="114300" simplePos="0" relativeHeight="251683840" behindDoc="0" locked="0" layoutInCell="1" allowOverlap="1">
+                <wp:simplePos x="0" y="0"/>
+                <wp:positionH relativeFrom="column">
+                  <wp:posOffset>0</wp:posOffset>
+                </wp:positionH>
+                <wp:positionV relativeFrom="paragraph">
+                  <wp:posOffset>691102</wp:posOffset>
+                </wp:positionV>
+                <wp:extent cx="5943600" cy="1277605"/>
+                <wp:effectExtent l="0" t="19050" r="0" b="0"/>
+                <wp:wrapTopAndBottom/>
+                <wp:docPr id="24" name="Group 24"/>
+                <wp:cNvGraphicFramePr/>
+                <a:graphic xmlns:a="http://schemas.openxmlformats.org/drawingml/2006/main">
+                  <a:graphicData uri="http://schemas.microsoft.com/office/word/2010/wordprocessingGroup">
+                    <wpg:wgp>
+                      <wpg:cNvGrpSpPr/>
+                      <wpg:grpSpPr>
+                        <a:xfrm>
+                          <a:off x="0" y="0"/>
+                          <a:ext cx="5943600" cy="1277605"/>
+                          <a:chOff x="0" y="0"/>
+                          <a:chExt cx="5943600" cy="1277605"/>
+                        </a:xfrm>
+                      </wpg:grpSpPr>
+                      <pic:pic xmlns:pic="http://schemas.openxmlformats.org/drawingml/2006/picture">
+                        <pic:nvPicPr>
+                          <pic:cNvPr id="20" name="Picture 20" descr="D:\Users\mhayden\Documents\ProjectFiles\Lab2\Screenshots\Arp-scan_machines.png"/>
+                          <pic:cNvPicPr>
+                            <a:picLocks noChangeAspect="1"/>
+                          </pic:cNvPicPr>
+                        </pic:nvPicPr>
+                        <pic:blipFill>
+                          <a:blip r:embed="rId16">
+                            <a:extLst>
+                              <a:ext uri="{28A0092B-C50C-407E-A947-70E740481C1C}">
+                                <a14:useLocalDpi xmlns:a14="http://schemas.microsoft.com/office/drawing/2010/main" val="0"/>
+                              </a:ext>
+                            </a:extLst>
+                          </a:blip>
+                          <a:srcRect/>
+                          <a:stretch>
+                            <a:fillRect/>
+                          </a:stretch>
+                        </pic:blipFill>
+                        <pic:spPr bwMode="auto">
+                          <a:xfrm>
+                            <a:off x="0" y="42530"/>
+                            <a:ext cx="5943600" cy="1235075"/>
+                          </a:xfrm>
+                          <a:prstGeom prst="rect">
+                            <a:avLst/>
+                          </a:prstGeom>
+                          <a:noFill/>
+                          <a:ln>
+                            <a:noFill/>
+                          </a:ln>
+                        </pic:spPr>
+                      </pic:pic>
+                      <wps:wsp>
+                        <wps:cNvPr id="22" name="Rectangle 22"/>
+                        <wps:cNvSpPr/>
+                        <wps:spPr>
+                          <a:xfrm>
+                            <a:off x="925033" y="0"/>
+                            <a:ext cx="1541145" cy="212090"/>
+                          </a:xfrm>
+                          <a:prstGeom prst="rect">
+                            <a:avLst/>
+                          </a:prstGeom>
+                          <a:noFill/>
+                          <a:ln w="28575">
+                            <a:solidFill>
+                              <a:srgbClr val="FF0000"/>
+                            </a:solidFill>
+                          </a:ln>
+                        </wps:spPr>
+                        <wps:style>
+                          <a:lnRef idx="2">
+                            <a:schemeClr val="accent1">
+                              <a:shade val="50000"/>
+                            </a:schemeClr>
+                          </a:lnRef>
+                          <a:fillRef idx="1">
+                            <a:schemeClr val="accent1"/>
+                          </a:fillRef>
+                          <a:effectRef idx="0">
+                            <a:schemeClr val="accent1"/>
+                          </a:effectRef>
+                          <a:fontRef idx="minor">
+                            <a:schemeClr val="lt1"/>
+                          </a:fontRef>
+                        </wps:style>
+                        <wps:bodyPr rot="0" spcFirstLastPara="0" vertOverflow="overflow" horzOverflow="overflow" vert="horz" wrap="square" lIns="91440" tIns="45720" rIns="91440" bIns="45720" numCol="1" spcCol="0" rtlCol="0" fromWordArt="0" anchor="ctr" anchorCtr="0" forceAA="0" compatLnSpc="1">
+                          <a:prstTxWarp prst="textNoShape">
+                            <a:avLst/>
+                          </a:prstTxWarp>
+                          <a:noAutofit/>
+                        </wps:bodyPr>
+                      </wps:wsp>
+                      <wps:wsp>
+                        <wps:cNvPr id="23" name="Rectangle 23"/>
+                        <wps:cNvSpPr/>
+                        <wps:spPr>
+                          <a:xfrm>
+                            <a:off x="1169581" y="457200"/>
+                            <a:ext cx="680484" cy="786809"/>
+                          </a:xfrm>
+                          <a:prstGeom prst="rect">
+                            <a:avLst/>
+                          </a:prstGeom>
+                          <a:noFill/>
+                          <a:ln w="28575">
+                            <a:solidFill>
+                              <a:srgbClr val="FF0000"/>
+                            </a:solidFill>
+                          </a:ln>
+                        </wps:spPr>
+                        <wps:style>
+                          <a:lnRef idx="2">
+                            <a:schemeClr val="accent1">
+                              <a:shade val="50000"/>
+                            </a:schemeClr>
+                          </a:lnRef>
+                          <a:fillRef idx="1">
+                            <a:schemeClr val="accent1"/>
+                          </a:fillRef>
+                          <a:effectRef idx="0">
+                            <a:schemeClr val="accent1"/>
+                          </a:effectRef>
+                          <a:fontRef idx="minor">
+                            <a:schemeClr val="lt1"/>
+                          </a:fontRef>
+                        </wps:style>
+                        <wps:bodyPr rot="0" spcFirstLastPara="0" vertOverflow="overflow" horzOverflow="overflow" vert="horz" wrap="square" lIns="91440" tIns="45720" rIns="91440" bIns="45720" numCol="1" spcCol="0" rtlCol="0" fromWordArt="0" anchor="ctr" anchorCtr="0" forceAA="0" compatLnSpc="1">
+                          <a:prstTxWarp prst="textNoShape">
+                            <a:avLst/>
+                          </a:prstTxWarp>
+                          <a:noAutofit/>
+                        </wps:bodyPr>
+                      </wps:wsp>
+                    </wpg:wgp>
+                  </a:graphicData>
+                </a:graphic>
+              </wp:anchor>
+            </w:drawing>
+          </mc:Choice>
+          <mc:Fallback>
+            <w:pict>
+              <v:group w14:anchorId="094FED48" id="Group 24" o:spid="_x0000_s1026" style="position:absolute;margin-left:0;margin-top:54.4pt;width:468pt;height:100.6pt;z-index:251683840" coordsize="59436,12776" o:gfxdata="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">
+                <v:shape id="Picture 20" o:spid="_x0000_s1027" type="#_x0000_t75" style="position:absolute;top:425;width:59436;height:12351;visibility:visible;mso-wrap-style:square" o:gfxdata="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">
+                  <v:imagedata r:id="rId17" o:title="Arp-scan_machines"/>
+                  <v:path arrowok="t"/>
+                </v:shape>
+                <v:rect id="Rectangle 22" o:spid="_x0000_s1028" style="position:absolute;left:9250;width:15411;height:2120;visibility:visible;mso-wrap-style:square;v-text-anchor:middle" o:gfxdata="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" filled="f" strokecolor="red" strokeweight="2.25pt"/>
+                <v:rect id="Rectangle 23" o:spid="_x0000_s1029" style="position:absolute;left:11695;top:4572;width:6805;height:7868;visibility:visible;mso-wrap-style:square;v-text-anchor:middle" o:gfxdata="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" filled="f" strokecolor="red" strokeweight="2.25pt"/>
+                <w10:wrap type="topAndBottom"/>
+              </v:group>
+            </w:pict>
+          </mc:Fallback>
+        </mc:AlternateContent>
+      </w:r>
+      <w:r>
+        <w:rPr>
+          <w:rFonts w:ascii="Times New Roman" w:hAnsi="Times New Roman" w:cs="Times New Roman"/>
+        </w:rPr>
+        <w:t xml:space="preserve">The third column of the </w:t>
+      </w:r>
+      <w:proofErr w:type="spellStart"/>
+      <w:r>
+        <w:rPr>
+          <w:rFonts w:ascii="Times New Roman" w:hAnsi="Times New Roman" w:cs="Times New Roman"/>
+        </w:rPr>
+        <w:t>arp</w:t>
+      </w:r>
+      <w:proofErr w:type="spellEnd"/>
+      <w:r>
+        <w:rPr>
+          <w:rFonts w:ascii="Times New Roman" w:hAnsi="Times New Roman" w:cs="Times New Roman"/>
+        </w:rPr>
+        <w:t xml:space="preserve">-scan contains the manufacturer(s) details, shown in the </w:t>
+      </w:r>
+      <w:proofErr w:type="spellStart"/>
+      <w:r>
+        <w:rPr>
+          <w:rFonts w:ascii="Times New Roman" w:hAnsi="Times New Roman" w:cs="Times New Roman"/>
+        </w:rPr>
+        <w:t>arp</w:t>
+      </w:r>
+      <w:proofErr w:type="spellEnd"/>
+      <w:r>
+        <w:rPr>
+          <w:rFonts w:ascii="Times New Roman" w:hAnsi="Times New Roman" w:cs="Times New Roman"/>
+        </w:rPr>
+        <w:t xml:space="preserve">-scan result below.  This information is learned by analyzing the first 3 </w:t>
+      </w:r>
+      <w:r>
+        <w:rPr>
+          <w:rFonts w:ascii="Times New Roman" w:hAnsi="Times New Roman" w:cs="Times New Roman"/>
+        </w:rPr>
+        <w:t>bytes of the MAC address shown in column 2.</w:t>
+      </w:r>
+    </w:p>
+    <w:p>
+      <w:pPr>
+        <w:pStyle w:val="ListParagraph"/>
+        <w:ind w:left="1080"/>
+        <w:rPr>
+          <w:rFonts w:ascii="Times New Roman" w:hAnsi="Times New Roman" w:cs="Times New Roman"/>
+        </w:rPr>
+      </w:pPr>
+    </w:p>
+    <w:p>
+      <w:pPr>
+        <w:rPr>
+          <w:rFonts w:ascii="Times New Roman" w:hAnsi="Times New Roman" w:cs="Times New Roman"/>
+          <w:b/>
+          <w:sz w:val="28"/>
+        </w:rPr>
+      </w:pPr>
+      <w:r>
+        <w:rPr>
+          <w:rFonts w:ascii="Times New Roman" w:hAnsi="Times New Roman" w:cs="Times New Roman"/>
+          <w:b/>
+          <w:sz w:val="28"/>
+        </w:rPr>
+        <w:br w:type="page"/>
+      </w:r>
+      <w:bookmarkStart w:id="0" w:name="_GoBack"/>
+      <w:bookmarkEnd w:id="0"/>
+    </w:p>
+    <w:p>
+      <w:pPr>
+        <w:rPr>
+          <w:rFonts w:ascii="Times New Roman" w:hAnsi="Times New Roman" w:cs="Times New Roman"/>
+          <w:b/>
+          <w:sz w:val="28"/>
+        </w:rPr>
+      </w:pPr>
+      <w:proofErr w:type="spellStart"/>
+      <w:r>
+        <w:rPr>
+          <w:rFonts w:ascii="Times New Roman" w:hAnsi="Times New Roman" w:cs="Times New Roman"/>
+          <w:b/>
+          <w:sz w:val="28"/>
+        </w:rPr>
+        <w:lastRenderedPageBreak/>
+        <w:t>Nmap</w:t>
+      </w:r>
+      <w:proofErr w:type="spellEnd"/>
+    </w:p>
+    <w:p>
+      <w:pPr>
+        <w:pStyle w:val="ListParagraph"/>
+        <w:numPr>
+          <w:ilvl w:val="0"/>
+          <w:numId w:val="1"/>
+        </w:numPr>
+        <w:rPr>
+          <w:rFonts w:ascii="Times New Roman" w:hAnsi="Times New Roman" w:cs="Times New Roman"/>
+        </w:rPr>
+      </w:pPr>
       <w:proofErr w:type="spellStart"/>
       <w:r>
         <w:rPr>
@@ -693,7 +2150,6 @@
           <w:rFonts w:ascii="Times New Roman" w:hAnsi="Times New Roman" w:cs="Times New Roman"/>
           <w:b/>
         </w:rPr>
-        <w:lastRenderedPageBreak/>
         <w:t>2.2.2.2, 3.3.3.3, &lt;&lt;your real IP&gt;&gt;, 4.4.4.4</w:t>
       </w:r>
       <w:r>
@@ -921,7 +2377,14 @@
         <w:rPr>
           <w:rFonts w:ascii="Times New Roman" w:hAnsi="Times New Roman" w:cs="Times New Roman"/>
         </w:rPr>
-        <w:t>Using Server Message Block (SMB) and Windows Explorer, connect to the machine called SMB#.m4i.local where # is your team number. Provide screenshots of the windows/commands used. Which folders are being shared? What transport protocol and port is the SMB server using? Provide a Wireshark screenshot of your computer using the protocol and port listed; filter your Wireshark capture to only include frames involved. What is the secret message found on the target?</w:t>
+        <w:t xml:space="preserve">Using Server Message Block (SMB) and Windows Explorer, connect to the machine called SMB#.m4i.local where # is your team number. Provide screenshots of the windows/commands used. Which folders are being shared? What transport protocol and port is the SMB server using? </w:t>
+      </w:r>
+      <w:r>
+        <w:rPr>
+          <w:rFonts w:ascii="Times New Roman" w:hAnsi="Times New Roman" w:cs="Times New Roman"/>
+        </w:rPr>
+        <w:lastRenderedPageBreak/>
+        <w:t>Provide a Wireshark screenshot of your computer using the protocol and port listed; filter your Wireshark capture to only include frames involved. What is the secret message found on the target?</w:t>
       </w:r>
     </w:p>
     <w:p>
@@ -1141,7 +2604,6 @@
           <w:b/>
           <w:sz w:val="28"/>
         </w:rPr>
-        <w:lastRenderedPageBreak/>
         <w:t>General Observations:</w:t>
       </w:r>
     </w:p>
@@ -1627,6 +3089,119 @@
     </w:lvl>
   </w:abstractNum>
   <w:abstractNum w:abstractNumId="5" w15:restartNumberingAfterBreak="0">
+    <w:nsid w:val="3B3C3F56"/>
+    <w:multiLevelType w:val="hybridMultilevel"/>
+    <w:tmpl w:val="2EEEDFD4"/>
+    <w:lvl w:ilvl="0" w:tplc="04090001">
+      <w:start w:val="1"/>
+      <w:numFmt w:val="bullet"/>
+      <w:lvlText w:val=""/>
+      <w:lvlJc w:val="left"/>
+      <w:pPr>
+        <w:ind w:left="1080" w:hanging="360"/>
+      </w:pPr>
+      <w:rPr>
+        <w:rFonts w:ascii="Symbol" w:hAnsi="Symbol" w:hint="default"/>
+      </w:rPr>
+    </w:lvl>
+    <w:lvl w:ilvl="1" w:tplc="04090003" w:tentative="1">
+      <w:start w:val="1"/>
+      <w:numFmt w:val="bullet"/>
+      <w:lvlText w:val="o"/>
+      <w:lvlJc w:val="left"/>
+      <w:pPr>
+        <w:ind w:left="1800" w:hanging="360"/>
+      </w:pPr>
+      <w:rPr>
+        <w:rFonts w:ascii="Courier New" w:hAnsi="Courier New" w:cs="Courier New" w:hint="default"/>
+      </w:rPr>
+    </w:lvl>
+    <w:lvl w:ilvl="2" w:tplc="04090005" w:tentative="1">
+      <w:start w:val="1"/>
+      <w:numFmt w:val="bullet"/>
+      <w:lvlText w:val=""/>
+      <w:lvlJc w:val="left"/>
+      <w:pPr>
+        <w:ind w:left="2520" w:hanging="360"/>
+      </w:pPr>
+      <w:rPr>
+        <w:rFonts w:ascii="Wingdings" w:hAnsi="Wingdings" w:hint="default"/>
+      </w:rPr>
+    </w:lvl>
+    <w:lvl w:ilvl="3" w:tplc="04090001" w:tentative="1">
+      <w:start w:val="1"/>
+      <w:numFmt w:val="bullet"/>
+      <w:lvlText w:val=""/>
+      <w:lvlJc w:val="left"/>
+      <w:pPr>
+        <w:ind w:left="3240" w:hanging="360"/>
+      </w:pPr>
+      <w:rPr>
+        <w:rFonts w:ascii="Symbol" w:hAnsi="Symbol" w:hint="default"/>
+      </w:rPr>
+    </w:lvl>
+    <w:lvl w:ilvl="4" w:tplc="04090003" w:tentative="1">
+      <w:start w:val="1"/>
+      <w:numFmt w:val="bullet"/>
+      <w:lvlText w:val="o"/>
+      <w:lvlJc w:val="left"/>
+      <w:pPr>
+        <w:ind w:left="3960" w:hanging="360"/>
+      </w:pPr>
+      <w:rPr>
+        <w:rFonts w:ascii="Courier New" w:hAnsi="Courier New" w:cs="Courier New" w:hint="default"/>
+      </w:rPr>
+    </w:lvl>
+    <w:lvl w:ilvl="5" w:tplc="04090005" w:tentative="1">
+      <w:start w:val="1"/>
+      <w:numFmt w:val="bullet"/>
+      <w:lvlText w:val=""/>
+      <w:lvlJc w:val="left"/>
+      <w:pPr>
+        <w:ind w:left="4680" w:hanging="360"/>
+      </w:pPr>
+      <w:rPr>
+        <w:rFonts w:ascii="Wingdings" w:hAnsi="Wingdings" w:hint="default"/>
+      </w:rPr>
+    </w:lvl>
+    <w:lvl w:ilvl="6" w:tplc="04090001" w:tentative="1">
+      <w:start w:val="1"/>
+      <w:numFmt w:val="bullet"/>
+      <w:lvlText w:val=""/>
+      <w:lvlJc w:val="left"/>
+      <w:pPr>
+        <w:ind w:left="5400" w:hanging="360"/>
+      </w:pPr>
+      <w:rPr>
+        <w:rFonts w:ascii="Symbol" w:hAnsi="Symbol" w:hint="default"/>
+      </w:rPr>
+    </w:lvl>
+    <w:lvl w:ilvl="7" w:tplc="04090003" w:tentative="1">
+      <w:start w:val="1"/>
+      <w:numFmt w:val="bullet"/>
+      <w:lvlText w:val="o"/>
+      <w:lvlJc w:val="left"/>
+      <w:pPr>
+        <w:ind w:left="6120" w:hanging="360"/>
+      </w:pPr>
+      <w:rPr>
+        <w:rFonts w:ascii="Courier New" w:hAnsi="Courier New" w:cs="Courier New" w:hint="default"/>
+      </w:rPr>
+    </w:lvl>
+    <w:lvl w:ilvl="8" w:tplc="04090005" w:tentative="1">
+      <w:start w:val="1"/>
+      <w:numFmt w:val="bullet"/>
+      <w:lvlText w:val=""/>
+      <w:lvlJc w:val="left"/>
+      <w:pPr>
+        <w:ind w:left="6840" w:hanging="360"/>
+      </w:pPr>
+      <w:rPr>
+        <w:rFonts w:ascii="Wingdings" w:hAnsi="Wingdings" w:hint="default"/>
+      </w:rPr>
+    </w:lvl>
+  </w:abstractNum>
+  <w:abstractNum w:abstractNumId="6" w15:restartNumberingAfterBreak="0">
     <w:nsid w:val="65374C9C"/>
     <w:multiLevelType w:val="hybridMultilevel"/>
     <w:tmpl w:val="2A7AFF06"/>
@@ -1712,17 +3287,17 @@
       </w:pPr>
     </w:lvl>
   </w:abstractNum>
-  <w:abstractNum w:abstractNumId="6" w15:restartNumberingAfterBreak="0">
+  <w:abstractNum w:abstractNumId="7" w15:restartNumberingAfterBreak="0">
     <w:nsid w:val="7D5572D8"/>
     <w:multiLevelType w:val="hybridMultilevel"/>
-    <w:tmpl w:val="521C6B14"/>
+    <w:tmpl w:val="B106E732"/>
     <w:lvl w:ilvl="0" w:tplc="04090001">
       <w:start w:val="1"/>
       <w:numFmt w:val="bullet"/>
       <w:lvlText w:val=""/>
       <w:lvlJc w:val="left"/>
       <w:pPr>
-        <w:ind w:left="720" w:hanging="360"/>
+        <w:ind w:left="1080" w:hanging="360"/>
       </w:pPr>
       <w:rPr>
         <w:rFonts w:ascii="Symbol" w:hAnsi="Symbol" w:hint="default"/>
@@ -1734,7 +3309,7 @@
       <w:lvlText w:val="o"/>
       <w:lvlJc w:val="left"/>
       <w:pPr>
-        <w:ind w:left="1440" w:hanging="360"/>
+        <w:ind w:left="1800" w:hanging="360"/>
       </w:pPr>
       <w:rPr>
         <w:rFonts w:ascii="Courier New" w:hAnsi="Courier New" w:cs="Courier New" w:hint="default"/>
@@ -1746,7 +3321,7 @@
       <w:lvlText w:val=""/>
       <w:lvlJc w:val="left"/>
       <w:pPr>
-        <w:ind w:left="2160" w:hanging="360"/>
+        <w:ind w:left="2520" w:hanging="360"/>
       </w:pPr>
       <w:rPr>
         <w:rFonts w:ascii="Wingdings" w:hAnsi="Wingdings" w:hint="default"/>
@@ -1758,7 +3333,7 @@
       <w:lvlText w:val=""/>
       <w:lvlJc w:val="left"/>
       <w:pPr>
-        <w:ind w:left="2880" w:hanging="360"/>
+        <w:ind w:left="3240" w:hanging="360"/>
       </w:pPr>
       <w:rPr>
         <w:rFonts w:ascii="Symbol" w:hAnsi="Symbol" w:hint="default"/>
@@ -1770,7 +3345,7 @@
       <w:lvlText w:val="o"/>
       <w:lvlJc w:val="left"/>
       <w:pPr>
-        <w:ind w:left="3600" w:hanging="360"/>
+        <w:ind w:left="3960" w:hanging="360"/>
       </w:pPr>
       <w:rPr>
         <w:rFonts w:ascii="Courier New" w:hAnsi="Courier New" w:cs="Courier New" w:hint="default"/>
@@ -1782,7 +3357,7 @@
       <w:lvlText w:val=""/>
       <w:lvlJc w:val="left"/>
       <w:pPr>
-        <w:ind w:left="4320" w:hanging="360"/>
+        <w:ind w:left="4680" w:hanging="360"/>
       </w:pPr>
       <w:rPr>
         <w:rFonts w:ascii="Wingdings" w:hAnsi="Wingdings" w:hint="default"/>
@@ -1794,7 +3369,7 @@
       <w:lvlText w:val=""/>
       <w:lvlJc w:val="left"/>
       <w:pPr>
-        <w:ind w:left="5040" w:hanging="360"/>
+        <w:ind w:left="5400" w:hanging="360"/>
       </w:pPr>
       <w:rPr>
         <w:rFonts w:ascii="Symbol" w:hAnsi="Symbol" w:hint="default"/>
@@ -1806,7 +3381,7 @@
       <w:lvlText w:val="o"/>
       <w:lvlJc w:val="left"/>
       <w:pPr>
-        <w:ind w:left="5760" w:hanging="360"/>
+        <w:ind w:left="6120" w:hanging="360"/>
       </w:pPr>
       <w:rPr>
         <w:rFonts w:ascii="Courier New" w:hAnsi="Courier New" w:cs="Courier New" w:hint="default"/>
@@ -1818,7 +3393,7 @@
       <w:lvlText w:val=""/>
       <w:lvlJc w:val="left"/>
       <w:pPr>
-        <w:ind w:left="6480" w:hanging="360"/>
+        <w:ind w:left="6840" w:hanging="360"/>
       </w:pPr>
       <w:rPr>
         <w:rFonts w:ascii="Wingdings" w:hAnsi="Wingdings" w:hint="default"/>
@@ -1835,7 +3410,7 @@
     <w:abstractNumId w:val="3"/>
   </w:num>
   <w:num w:numId="4">
-    <w:abstractNumId w:val="6"/>
+    <w:abstractNumId w:val="7"/>
   </w:num>
   <w:num w:numId="5">
     <w:abstractNumId w:val="4"/>
@@ -1844,6 +3419,9 @@
     <w:abstractNumId w:val="2"/>
   </w:num>
   <w:num w:numId="7">
+    <w:abstractNumId w:val="6"/>
+  </w:num>
+  <w:num w:numId="8">
     <w:abstractNumId w:val="5"/>
   </w:num>
 </w:numbering>

</xml_diff>

<commit_message>
Writeup complete for sections 1 and 2
</commit_message>
<xml_diff>
--- a/Lab2/Lab2_Writeup.docx
+++ b/Lab2/Lab2_Writeup.docx
@@ -9,12 +9,37 @@
           <w:b/>
         </w:rPr>
       </w:pPr>
+      <w:proofErr w:type="spellStart"/>
       <w:r>
         <w:rPr>
           <w:rFonts w:ascii="Times New Roman" w:hAnsi="Times New Roman" w:cs="Times New Roman"/>
           <w:b/>
         </w:rPr>
-        <w:t>Capt Alamri, 2Lt Hayden, 2Lt Mireles</w:t>
+        <w:t>Capt</w:t>
+      </w:r>
+      <w:proofErr w:type="spellEnd"/>
+      <w:r>
+        <w:rPr>
+          <w:rFonts w:ascii="Times New Roman" w:hAnsi="Times New Roman" w:cs="Times New Roman"/>
+          <w:b/>
+        </w:rPr>
+        <w:t xml:space="preserve"> </w:t>
+      </w:r>
+      <w:proofErr w:type="spellStart"/>
+      <w:r>
+        <w:rPr>
+          <w:rFonts w:ascii="Times New Roman" w:hAnsi="Times New Roman" w:cs="Times New Roman"/>
+          <w:b/>
+        </w:rPr>
+        <w:t>Alamri</w:t>
+      </w:r>
+      <w:proofErr w:type="spellEnd"/>
+      <w:r>
+        <w:rPr>
+          <w:rFonts w:ascii="Times New Roman" w:hAnsi="Times New Roman" w:cs="Times New Roman"/>
+          <w:b/>
+        </w:rPr>
+        <w:t>, 2Lt Hayden, 2Lt Mireles</w:t>
       </w:r>
     </w:p>
     <w:p>
@@ -130,7 +155,7 @@
         <mc:AlternateContent>
           <mc:Choice Requires="wpg">
             <w:drawing>
-              <wp:anchor distT="0" distB="0" distL="114300" distR="114300" simplePos="0" relativeHeight="251656192" behindDoc="0" locked="0" layoutInCell="1" allowOverlap="1">
+              <wp:anchor distT="0" distB="0" distL="114300" distR="114300" simplePos="0" relativeHeight="251645952" behindDoc="0" locked="0" layoutInCell="1" allowOverlap="1">
                 <wp:simplePos x="0" y="0"/>
                 <wp:positionH relativeFrom="margin">
                   <wp:posOffset>20955</wp:posOffset>
@@ -285,7 +310,7 @@
           </mc:Choice>
           <mc:Fallback>
             <w:pict>
-              <v:group w14:anchorId="6A559EFA" id="Group 5" o:spid="_x0000_s1026" style="position:absolute;margin-left:1.65pt;margin-top:22.35pt;width:459.6pt;height:266.2pt;z-index:251656192;mso-position-horizontal-relative:margin;mso-width-relative:margin;mso-height-relative:margin" coordsize="59436,36201" o:gfxdata="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">
+              <v:group w14:anchorId="71889264" id="Group 5" o:spid="_x0000_s1026" style="position:absolute;margin-left:1.65pt;margin-top:22.35pt;width:459.6pt;height:266.2pt;z-index:251645952;mso-position-horizontal-relative:margin;mso-width-relative:margin;mso-height-relative:margin" coordsize="59436,36201" o:gfxdata="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">
                 <v:shapetype id="_x0000_t75" coordsize="21600,21600" o:spt="75" o:preferrelative="t" path="m@4@5l@4@11@9@11@9@5xe" filled="f" stroked="f">
                   <v:stroke joinstyle="miter"/>
                   <v:formulas>
@@ -368,7 +393,7 @@
         <mc:AlternateContent>
           <mc:Choice Requires="wpg">
             <w:drawing>
-              <wp:anchor distT="0" distB="0" distL="114300" distR="114300" simplePos="0" relativeHeight="251658240" behindDoc="0" locked="0" layoutInCell="1" allowOverlap="1" wp14:anchorId="65C9C943" wp14:editId="093AEF40">
+              <wp:anchor distT="0" distB="0" distL="114300" distR="114300" simplePos="0" relativeHeight="251648000" behindDoc="0" locked="0" layoutInCell="1" allowOverlap="1" wp14:anchorId="65C9C943" wp14:editId="093AEF40">
                 <wp:simplePos x="0" y="0"/>
                 <wp:positionH relativeFrom="column">
                   <wp:posOffset>0</wp:posOffset>
@@ -517,7 +542,7 @@
           </mc:Choice>
           <mc:Fallback>
             <w:pict>
-              <v:group w14:anchorId="25D51FC1" id="Group 8" o:spid="_x0000_s1026" style="position:absolute;margin-left:0;margin-top:28.65pt;width:444.55pt;height:260.65pt;z-index:251658240" coordsize="56456,33102" o:gfxdata="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">
+              <v:group w14:anchorId="48B1B499" id="Group 8" o:spid="_x0000_s1026" style="position:absolute;margin-left:0;margin-top:28.65pt;width:444.55pt;height:260.65pt;z-index:251648000" coordsize="56456,33102" o:gfxdata="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